<commit_message>
real last commit ;)
</commit_message>
<xml_diff>
--- a/SRS/communication.docx
+++ b/SRS/communication.docx
@@ -1,6 +1,6 @@
 
 <file path=word/document.xml><?xml version="1.0" encoding="utf-8"?>
-<w:document xmlns:wpc="http://schemas.microsoft.com/office/word/2010/wordprocessingCanvas" xmlns:cx="http://schemas.microsoft.com/office/drawing/2014/chartex" xmlns:cx1="http://schemas.microsoft.com/office/drawing/2015/9/8/chartex" xmlns:mc="http://schemas.openxmlformats.org/markup-compatibility/2006" xmlns:o="urn:schemas-microsoft-com:office:office" xmlns:r="http://schemas.openxmlformats.org/officeDocument/2006/relationships" xmlns:m="http://schemas.openxmlformats.org/officeDocument/2006/math" xmlns:v="urn:schemas-microsoft-com:vml" xmlns:wp14="http://schemas.microsoft.com/office/word/2010/wordprocessingDrawing" xmlns:wp="http://schemas.openxmlformats.org/drawingml/2006/wordprocessingDrawing" xmlns:w10="urn:schemas-microsoft-com:office:word" xmlns:w="http://schemas.openxmlformats.org/wordprocessingml/2006/main" xmlns:w14="http://schemas.microsoft.com/office/word/2010/wordml" xmlns:w15="http://schemas.microsoft.com/office/word/2012/wordml" xmlns:w16se="http://schemas.microsoft.com/office/word/2015/wordml/symex" xmlns:wpg="http://schemas.microsoft.com/office/word/2010/wordprocessingGroup" xmlns:wpi="http://schemas.microsoft.com/office/word/2010/wordprocessingInk" xmlns:wne="http://schemas.microsoft.com/office/word/2006/wordml" xmlns:wps="http://schemas.microsoft.com/office/word/2010/wordprocessingShape" mc:Ignorable="w14 w15 w16se wp14">
+<w:document xmlns:wpc="http://schemas.microsoft.com/office/word/2010/wordprocessingCanvas" xmlns:mc="http://schemas.openxmlformats.org/markup-compatibility/2006" xmlns:o="urn:schemas-microsoft-com:office:office" xmlns:r="http://schemas.openxmlformats.org/officeDocument/2006/relationships" xmlns:m="http://schemas.openxmlformats.org/officeDocument/2006/math" xmlns:v="urn:schemas-microsoft-com:vml" xmlns:wp14="http://schemas.microsoft.com/office/word/2010/wordprocessingDrawing" xmlns:wp="http://schemas.openxmlformats.org/drawingml/2006/wordprocessingDrawing" xmlns:w10="urn:schemas-microsoft-com:office:word" xmlns:w="http://schemas.openxmlformats.org/wordprocessingml/2006/main" xmlns:w14="http://schemas.microsoft.com/office/word/2010/wordml" xmlns:w15="http://schemas.microsoft.com/office/word/2012/wordml" xmlns:wpg="http://schemas.microsoft.com/office/word/2010/wordprocessingGroup" xmlns:wpi="http://schemas.microsoft.com/office/word/2010/wordprocessingInk" xmlns:wne="http://schemas.microsoft.com/office/word/2006/wordml" xmlns:wps="http://schemas.microsoft.com/office/word/2010/wordprocessingShape" mc:Ignorable="w14 w15 wp14">
   <w:body>
     <w:p>
       <w:pPr>
@@ -153,7 +153,7 @@
           <w:rtl/>
           <w:lang w:bidi="fa-IR"/>
         </w:rPr>
-        <w:t>علی اکبر بدری</w:t>
+        <w:t>محمد رضا شمشیرگرها</w:t>
       </w:r>
     </w:p>
     <w:p>
@@ -165,6 +165,7 @@
           <w:rFonts w:cs="B Nazanin"/>
           <w:sz w:val="36"/>
           <w:szCs w:val="36"/>
+          <w:rtl/>
           <w:lang w:bidi="fa-IR"/>
         </w:rPr>
       </w:pPr>
@@ -176,7 +177,7 @@
           <w:rtl/>
           <w:lang w:bidi="fa-IR"/>
         </w:rPr>
-        <w:t>محمد رضا شمشیرگرها</w:t>
+        <w:t>ایمان تبریزیان</w:t>
       </w:r>
     </w:p>
     <w:p>
@@ -184,22 +185,41 @@
         <w:bidi/>
         <w:spacing w:after="0" w:line="240" w:lineRule="auto"/>
         <w:jc w:val="both"/>
-        <w:rPr>
-          <w:rFonts w:cs="B Nazanin"/>
-          <w:sz w:val="28"/>
-          <w:szCs w:val="28"/>
-          <w:lang w:bidi="fa-IR"/>
-        </w:rPr>
-      </w:pPr>
-      <w:r>
         <w:rPr>
           <w:rFonts w:cs="B Nazanin"/>
           <w:sz w:val="36"/>
           <w:szCs w:val="36"/>
-          <w:rtl/>
-          <w:lang w:bidi="fa-IR"/>
-        </w:rPr>
-        <w:t xml:space="preserve">ایمان تبریزیان </w:t>
+          <w:lang w:bidi="fa-IR"/>
+        </w:rPr>
+      </w:pPr>
+      <w:r>
+        <w:rPr>
+          <w:rFonts w:cs="B Nazanin"/>
+          <w:sz w:val="36"/>
+          <w:szCs w:val="36"/>
+          <w:rtl/>
+          <w:lang w:bidi="fa-IR"/>
+        </w:rPr>
+        <w:t>علی اکبر بدری</w:t>
+      </w:r>
+    </w:p>
+    <w:p>
+      <w:pPr>
+        <w:bidi/>
+        <w:spacing w:after="0" w:line="240" w:lineRule="auto"/>
+        <w:jc w:val="both"/>
+      </w:pPr>
+      <w:bookmarkStart w:id="0" w:name="_GoBack"/>
+      <w:bookmarkEnd w:id="0"/>
+      <w:r>
+        <w:rPr>
+          <w:rFonts w:cs="B Nazanin"/>
+          <w:sz w:val="36"/>
+          <w:szCs w:val="36"/>
+          <w:rtl/>
+          <w:lang w:bidi="fa-IR"/>
+        </w:rPr>
+        <w:t xml:space="preserve"> </w:t>
       </w:r>
       <w:r>
         <w:br w:type="page"/>
@@ -291,67 +311,7 @@
           <w:rtl/>
           <w:lang w:bidi="fa-IR"/>
         </w:rPr>
-        <w:t>هدف از انجام این پروژه تسهیل در روند رزرو غذای دانشجویان و کارکنان دانشگاه صنعتی امیرکبیر است</w:t>
-      </w:r>
-      <w:r>
-        <w:rPr>
-          <w:rFonts w:cs="B Nazanin"/>
-          <w:sz w:val="28"/>
-          <w:szCs w:val="28"/>
-          <w:rtl/>
-          <w:lang w:bidi="fa-IR"/>
-        </w:rPr>
-        <w:t xml:space="preserve">. </w:t>
-      </w:r>
-      <w:r>
-        <w:rPr>
-          <w:rFonts w:cs="B Nazanin"/>
-          <w:sz w:val="28"/>
-          <w:szCs w:val="28"/>
-          <w:rtl/>
-          <w:lang w:bidi="fa-IR"/>
-        </w:rPr>
-        <w:t>به گونه ای که بتوانند در هر نقطه با</w:t>
-      </w:r>
-      <w:r>
-        <w:rPr>
-          <w:rFonts w:cs="B Nazanin"/>
-          <w:sz w:val="28"/>
-          <w:szCs w:val="28"/>
-          <w:rtl/>
-          <w:lang w:bidi="fa-IR"/>
-        </w:rPr>
-        <w:t xml:space="preserve"> اتصال به اینترنت عملیات رزرو غذا را انجام دهند</w:t>
-      </w:r>
-      <w:r>
-        <w:rPr>
-          <w:rFonts w:cs="B Nazanin"/>
-          <w:sz w:val="28"/>
-          <w:szCs w:val="28"/>
-          <w:rtl/>
-          <w:lang w:bidi="fa-IR"/>
-        </w:rPr>
-        <w:t xml:space="preserve">. </w:t>
-      </w:r>
-      <w:r>
-        <w:rPr>
-          <w:rFonts w:cs="B Nazanin"/>
-          <w:sz w:val="28"/>
-          <w:szCs w:val="28"/>
-          <w:rtl/>
-          <w:lang w:bidi="fa-IR"/>
-        </w:rPr>
-        <w:t>همچنین از طرفی با پیاده سازی این پروژه کارفرمایان آشپزخانه میتوانند برنامه ریزی مناسبی برای پخت غذا و تهیه مواد اولیه داشته باشند</w:t>
-      </w:r>
-      <w:r>
-        <w:rPr>
-          <w:rFonts w:cs="B Nazanin"/>
-          <w:sz w:val="28"/>
-          <w:szCs w:val="28"/>
-          <w:rtl/>
-          <w:lang w:bidi="fa-IR"/>
-        </w:rPr>
-        <w:t>.</w:t>
+        <w:t>هدف از انجام این پروژه تسهیل در روند رزرو غذای دانشجویان و کارکنان دانشگاه صنعتی امیرکبیر است. به گونه ای که بتوانند در هر نقطه با اتصال به اینترنت عملیات رزرو غذا را انجام دهند. همچنین از طرفی با پیاده سازی این پروژه کارفرمایان آشپزخانه میتوانند برنامه ریزی مناسبی برای پخت غذا و تهیه مواد اولیه داشته باشند.</w:t>
       </w:r>
     </w:p>
     <w:p>
@@ -406,47 +366,7 @@
           <w:rtl/>
           <w:lang w:bidi="fa-IR"/>
         </w:rPr>
-        <w:t>حوزه فعالیت این پروژه جامعه دانشجویان و کارکنان دانشگاه صنعتی ام</w:t>
-      </w:r>
-      <w:r>
-        <w:rPr>
-          <w:rFonts w:cs="B Nazanin"/>
-          <w:sz w:val="28"/>
-          <w:szCs w:val="28"/>
-          <w:rtl/>
-          <w:lang w:bidi="fa-IR"/>
-        </w:rPr>
-        <w:t>یرکبیر است</w:t>
-      </w:r>
-      <w:r>
-        <w:rPr>
-          <w:rFonts w:cs="B Nazanin"/>
-          <w:sz w:val="28"/>
-          <w:szCs w:val="28"/>
-          <w:rtl/>
-          <w:lang w:bidi="fa-IR"/>
-        </w:rPr>
-        <w:t xml:space="preserve">. </w:t>
-      </w:r>
-      <w:r>
-        <w:rPr>
-          <w:rFonts w:cs="B Nazanin"/>
-          <w:sz w:val="28"/>
-          <w:szCs w:val="28"/>
-          <w:rtl/>
-          <w:lang w:bidi="fa-IR"/>
-        </w:rPr>
-        <w:t>هم چنین طرف قرارداد با معاونت دانشجویی دانشگاه در راستای فعالیت آشپز خانه نیز میتواند از طریق پورتال طراحی شده مخصوص به خود از امکانات این سیستم که در ذیل آمده است استفاده نماید</w:t>
-      </w:r>
-      <w:r>
-        <w:rPr>
-          <w:rFonts w:cs="B Nazanin"/>
-          <w:sz w:val="28"/>
-          <w:szCs w:val="28"/>
-          <w:rtl/>
-          <w:lang w:bidi="fa-IR"/>
-        </w:rPr>
-        <w:t>.</w:t>
+        <w:t>حوزه فعالیت این پروژه جامعه دانشجویان و کارکنان دانشگاه صنعتی امیرکبیر است. هم چنین طرف قرارداد با معاونت دانشجویی دانشگاه در راستای فعالیت آشپز خانه نیز میتواند از طریق پورتال طراحی شده مخصوص به خود از امکانات این سیستم که در ذیل آمده است استفاده نماید.</w:t>
       </w:r>
     </w:p>
     <w:p>
@@ -506,17 +426,7 @@
           <w:rtl/>
           <w:lang w:bidi="fa-IR"/>
         </w:rPr>
-        <w:t>اتوماسیون رزرو غذا برای دانشجویان و کارکنان دانشگاه ا</w:t>
-      </w:r>
-      <w:r>
-        <w:rPr>
-          <w:rFonts w:cs="B Nazanin"/>
-          <w:sz w:val="28"/>
-          <w:szCs w:val="28"/>
-          <w:rtl/>
-          <w:lang w:bidi="fa-IR"/>
-        </w:rPr>
-        <w:t>میرکبیر است که به کاربران تحت اینترنت اختیار می</w:t>
+        <w:t>اتوماسیون رزرو غذا برای دانشجویان و کارکنان دانشگاه امیرکبیر است که به کاربران تحت اینترنت اختیار می</w:t>
       </w:r>
       <w:r>
         <w:rPr>
@@ -527,26 +437,7 @@
           <w:lang w:bidi="fa-IR"/>
         </w:rPr>
         <w:softHyphen/>
-      </w:r>
-      <w:r>
-        <w:rPr>
-          <w:rFonts w:cs="B Nazanin"/>
-          <w:sz w:val="28"/>
-          <w:szCs w:val="28"/>
-          <w:rtl/>
-          <w:lang w:bidi="fa-IR"/>
-        </w:rPr>
-        <w:t>دهد در طول هفته غذای مورد علاقه خود را انتخاب کنند و همچنین آشپرخانه دانشگاه آمار پخت غذای هفته را داشته باشد</w:t>
-      </w:r>
-      <w:r>
-        <w:rPr>
-          <w:rFonts w:cs="B Nazanin"/>
-          <w:sz w:val="28"/>
-          <w:szCs w:val="28"/>
-          <w:rtl/>
-          <w:lang w:bidi="fa-IR"/>
-        </w:rPr>
-        <w:t xml:space="preserve">. </w:t>
+        <w:t xml:space="preserve">دهد در طول هفته غذای مورد علاقه خود را انتخاب کنند و همچنین آشپرخانه دانشگاه آمار پخت غذای هفته را داشته باشد. </w:t>
       </w:r>
     </w:p>
     <w:p>
@@ -602,50 +493,30 @@
           <w:rtl/>
           <w:lang w:bidi="fa-IR"/>
         </w:rPr>
-        <w:t>برای ارضای نیازهای مذکور لازم است این سیستم اتوماسیون دارای ویژگی های زیر باشد</w:t>
-      </w:r>
-      <w:r>
-        <w:rPr>
-          <w:rFonts w:cs="B Nazanin"/>
-          <w:sz w:val="28"/>
-          <w:szCs w:val="28"/>
-          <w:rtl/>
-          <w:lang w:bidi="fa-IR"/>
-        </w:rPr>
-        <w:t>:</w:t>
-      </w:r>
-    </w:p>
-    <w:p>
-      <w:pPr>
-        <w:pStyle w:val="ListParagraph"/>
-        <w:bidi/>
-        <w:jc w:val="both"/>
-        <w:rPr>
-          <w:rFonts w:cs="B Nazanin"/>
-          <w:sz w:val="28"/>
-          <w:szCs w:val="28"/>
-          <w:lang w:bidi="fa-IR"/>
-        </w:rPr>
-      </w:pPr>
-      <w:r>
-        <w:rPr>
-          <w:rFonts w:cs="B Nazanin"/>
-          <w:sz w:val="28"/>
-          <w:szCs w:val="28"/>
-          <w:rtl/>
-          <w:lang w:bidi="fa-IR"/>
-        </w:rPr>
-        <w:t xml:space="preserve">در حوزه دانشجویان و کارکنان ویژگی های زیر لازم است </w:t>
-      </w:r>
-      <w:r>
-        <w:rPr>
-          <w:rFonts w:cs="B Nazanin"/>
-          <w:sz w:val="28"/>
-          <w:szCs w:val="28"/>
-          <w:rtl/>
-          <w:lang w:bidi="fa-IR"/>
-        </w:rPr>
-        <w:t>:</w:t>
+        <w:t>برای ارضای نیازهای مذکور لازم است این سیستم اتوماسیون دارای ویژگی های زیر باشد:</w:t>
+      </w:r>
+    </w:p>
+    <w:p>
+      <w:pPr>
+        <w:pStyle w:val="ListParagraph"/>
+        <w:bidi/>
+        <w:jc w:val="both"/>
+        <w:rPr>
+          <w:rFonts w:cs="B Nazanin"/>
+          <w:sz w:val="28"/>
+          <w:szCs w:val="28"/>
+          <w:lang w:bidi="fa-IR"/>
+        </w:rPr>
+      </w:pPr>
+      <w:r>
+        <w:rPr>
+          <w:rFonts w:cs="B Nazanin"/>
+          <w:sz w:val="28"/>
+          <w:szCs w:val="28"/>
+          <w:rtl/>
+          <w:lang w:bidi="fa-IR"/>
+        </w:rPr>
+        <w:t>در حوزه دانشجویان و کارکنان ویژگی های زیر لازم است :</w:t>
       </w:r>
     </w:p>
     <w:p>
@@ -672,27 +543,7 @@
           <w:rtl/>
           <w:lang w:bidi="fa-IR"/>
         </w:rPr>
-        <w:t xml:space="preserve">رزرو غذا برای هفته آتی </w:t>
-      </w:r>
-      <w:r>
-        <w:rPr>
-          <w:rFonts w:cs="B Nazanin"/>
-          <w:sz w:val="28"/>
-          <w:szCs w:val="28"/>
-          <w:rtl/>
-          <w:lang w:bidi="fa-IR"/>
-        </w:rPr>
-        <w:t xml:space="preserve">: </w:t>
-      </w:r>
-      <w:r>
-        <w:rPr>
-          <w:rFonts w:cs="B Nazanin"/>
-          <w:sz w:val="28"/>
-          <w:szCs w:val="28"/>
-          <w:rtl/>
-          <w:lang w:bidi="fa-IR"/>
-        </w:rPr>
-        <w:t xml:space="preserve">غذای خود را تا بعد از </w:t>
+        <w:t xml:space="preserve">رزرو غذا برای هفته آتی : غذای خود را تا بعد از </w:t>
       </w:r>
       <w:r>
         <w:rPr>
@@ -711,27 +562,7 @@
           <w:rtl/>
           <w:lang w:bidi="fa-IR"/>
         </w:rPr>
-        <w:t xml:space="preserve"> </w:t>
-      </w:r>
-      <w:r>
-        <w:rPr>
-          <w:rFonts w:cs="B Nazanin"/>
-          <w:sz w:val="28"/>
-          <w:szCs w:val="28"/>
-          <w:rtl/>
-          <w:lang w:bidi="fa-IR"/>
-        </w:rPr>
-        <w:t>ساعت آینده را از بین گزینه های موجود رزرو کند</w:t>
-      </w:r>
-      <w:r>
-        <w:rPr>
-          <w:rFonts w:cs="B Nazanin"/>
-          <w:sz w:val="28"/>
-          <w:szCs w:val="28"/>
-          <w:rtl/>
-          <w:lang w:bidi="fa-IR"/>
-        </w:rPr>
-        <w:t>.</w:t>
+        <w:t xml:space="preserve"> ساعت آینده را از بین گزینه های موجود رزرو کند.</w:t>
       </w:r>
     </w:p>
     <w:p>
@@ -758,37 +589,7 @@
           <w:rtl/>
           <w:lang w:bidi="fa-IR"/>
         </w:rPr>
-        <w:t xml:space="preserve">افزایش اعتبار </w:t>
-      </w:r>
-      <w:r>
-        <w:rPr>
-          <w:rFonts w:cs="B Nazanin"/>
-          <w:sz w:val="28"/>
-          <w:szCs w:val="28"/>
-          <w:rtl/>
-          <w:lang w:bidi="fa-IR"/>
-        </w:rPr>
-        <w:t xml:space="preserve">: </w:t>
-      </w:r>
-      <w:r>
-        <w:rPr>
-          <w:rFonts w:cs="B Nazanin"/>
-          <w:sz w:val="28"/>
-          <w:szCs w:val="28"/>
-          <w:rtl/>
-          <w:lang w:bidi="fa-IR"/>
-        </w:rPr>
-        <w:t>از طریق درگاه بانکی می‌تواند اعتبار خود را افزایش دهد</w:t>
-      </w:r>
-      <w:r>
-        <w:rPr>
-          <w:rFonts w:cs="B Nazanin"/>
-          <w:sz w:val="28"/>
-          <w:szCs w:val="28"/>
-          <w:rtl/>
-          <w:lang w:bidi="fa-IR"/>
-        </w:rPr>
-        <w:t>.</w:t>
+        <w:t>افزایش اعتبار : از طریق درگاه بانکی می‌تواند اعتبار خود را افزایش دهد.</w:t>
       </w:r>
     </w:p>
     <w:p>
@@ -815,47 +616,7 @@
           <w:rtl/>
           <w:lang w:bidi="fa-IR"/>
         </w:rPr>
-        <w:t>انتقال اعتبار</w:t>
-      </w:r>
-      <w:r>
-        <w:rPr>
-          <w:rFonts w:cs="B Nazanin"/>
-          <w:sz w:val="28"/>
-          <w:szCs w:val="28"/>
-          <w:rtl/>
-          <w:lang w:bidi="fa-IR"/>
-        </w:rPr>
-        <w:t>:</w:t>
-      </w:r>
-      <w:r>
-        <w:rPr>
-          <w:rFonts w:cs="B Nazanin"/>
-          <w:sz w:val="28"/>
-          <w:szCs w:val="28"/>
-          <w:rtl/>
-          <w:lang w:bidi="fa-IR"/>
-        </w:rPr>
-        <w:t>از طریق شماره دانشجوی</w:t>
-      </w:r>
-      <w:r>
-        <w:rPr>
-          <w:rFonts w:cs="B Nazanin"/>
-          <w:sz w:val="28"/>
-          <w:szCs w:val="28"/>
-          <w:rtl/>
-          <w:lang w:bidi="fa-IR"/>
-        </w:rPr>
-        <w:t>ی بدون کارمزد اعتبار خود را به دیگران انتقال دهد</w:t>
-      </w:r>
-      <w:r>
-        <w:rPr>
-          <w:rFonts w:cs="B Nazanin"/>
-          <w:sz w:val="28"/>
-          <w:szCs w:val="28"/>
-          <w:rtl/>
-          <w:lang w:bidi="fa-IR"/>
-        </w:rPr>
-        <w:t>.</w:t>
+        <w:t>انتقال اعتبار:از طریق شماره دانشجویی بدون کارمزد اعتبار خود را به دیگران انتقال دهد.</w:t>
       </w:r>
     </w:p>
     <w:p>
@@ -882,37 +643,7 @@
           <w:rtl/>
           <w:lang w:bidi="fa-IR"/>
         </w:rPr>
-        <w:t xml:space="preserve">گزارش عملکرد </w:t>
-      </w:r>
-      <w:r>
-        <w:rPr>
-          <w:rFonts w:cs="B Nazanin"/>
-          <w:sz w:val="28"/>
-          <w:szCs w:val="28"/>
-          <w:rtl/>
-          <w:lang w:bidi="fa-IR"/>
-        </w:rPr>
-        <w:t xml:space="preserve">: </w:t>
-      </w:r>
-      <w:r>
-        <w:rPr>
-          <w:rFonts w:cs="B Nazanin"/>
-          <w:sz w:val="28"/>
-          <w:szCs w:val="28"/>
-          <w:rtl/>
-          <w:lang w:bidi="fa-IR"/>
-        </w:rPr>
-        <w:t>کاربر می‌تواند از فعالیت های هفتگی خودش لیستی را مشاهده کند</w:t>
-      </w:r>
-      <w:r>
-        <w:rPr>
-          <w:rFonts w:cs="B Nazanin"/>
-          <w:sz w:val="28"/>
-          <w:szCs w:val="28"/>
-          <w:rtl/>
-          <w:lang w:bidi="fa-IR"/>
-        </w:rPr>
-        <w:t>.</w:t>
+        <w:t>گزارش عملکرد : کاربر می‌تواند از فعالیت های هفتگی خودش لیستی را مشاهده کند.</w:t>
       </w:r>
     </w:p>
     <w:p>
@@ -935,17 +666,7 @@
           <w:rtl/>
           <w:lang w:bidi="fa-IR"/>
         </w:rPr>
-        <w:t xml:space="preserve">در حوزه مسئولان آشپزخانه دارای ویژگی های زیر است </w:t>
-      </w:r>
-      <w:r>
-        <w:rPr>
-          <w:rFonts w:cs="B Nazanin"/>
-          <w:sz w:val="28"/>
-          <w:szCs w:val="28"/>
-          <w:rtl/>
-          <w:lang w:bidi="fa-IR"/>
-        </w:rPr>
-        <w:t>:</w:t>
+        <w:t>در حوزه مسئولان آشپزخانه دارای ویژگی های زیر است :</w:t>
       </w:r>
     </w:p>
     <w:p>
@@ -999,27 +720,7 @@
           <w:rtl/>
           <w:lang w:bidi="fa-IR"/>
         </w:rPr>
-        <w:t>بتواند برنامه غذایی هفته</w:t>
-      </w:r>
-      <w:r>
-        <w:rPr>
-          <w:rFonts w:cs="B Nazanin"/>
-          <w:sz w:val="28"/>
-          <w:szCs w:val="28"/>
-          <w:rtl/>
-          <w:lang w:bidi="fa-IR"/>
-        </w:rPr>
-        <w:t xml:space="preserve"> را بچیند</w:t>
-      </w:r>
-      <w:r>
-        <w:rPr>
-          <w:rFonts w:cs="B Nazanin"/>
-          <w:sz w:val="28"/>
-          <w:szCs w:val="28"/>
-          <w:rtl/>
-          <w:lang w:bidi="fa-IR"/>
-        </w:rPr>
-        <w:t>.</w:t>
+        <w:t>بتواند برنامه غذایی هفته را بچیند.</w:t>
       </w:r>
     </w:p>
     <w:p>
@@ -1095,27 +796,7 @@
           <w:rtl/>
           <w:lang w:bidi="fa-IR"/>
         </w:rPr>
-        <w:t xml:space="preserve"> </w:t>
-      </w:r>
-      <w:r>
-        <w:rPr>
-          <w:rFonts w:cs="B Nazanin"/>
-          <w:sz w:val="28"/>
-          <w:szCs w:val="28"/>
-          <w:rtl/>
-          <w:lang w:bidi="fa-IR"/>
-        </w:rPr>
-        <w:t>توصیف میکنیم</w:t>
-      </w:r>
-      <w:r>
-        <w:rPr>
-          <w:rFonts w:cs="B Nazanin"/>
-          <w:sz w:val="28"/>
-          <w:szCs w:val="28"/>
-          <w:rtl/>
-          <w:lang w:bidi="fa-IR"/>
-        </w:rPr>
-        <w:t>.</w:t>
+        <w:t xml:space="preserve"> توصیف میکنیم.</w:t>
       </w:r>
     </w:p>
     <w:p>
@@ -1146,19 +827,298 @@
           <w:rtl/>
           <w:lang w:bidi="fa-IR"/>
         </w:rPr>
-        <w:t xml:space="preserve">رزرو غذا برای هفته آتی </w:t>
-      </w:r>
-      <w:r>
+        <w:t xml:space="preserve">رزرو غذا برای هفته آتی : </w:t>
+      </w:r>
+    </w:p>
+    <w:p>
+      <w:pPr>
+        <w:pStyle w:val="ListParagraph"/>
+        <w:numPr>
+          <w:ilvl w:val="0"/>
+          <w:numId w:val="3"/>
+        </w:numPr>
+        <w:bidi/>
+        <w:jc w:val="both"/>
+        <w:rPr>
+          <w:rFonts w:cs="B Nazanin"/>
+          <w:sz w:val="28"/>
+          <w:szCs w:val="28"/>
+          <w:lang w:bidi="fa-IR"/>
+        </w:rPr>
+      </w:pPr>
+      <w:r>
+        <w:rPr>
+          <w:rFonts w:cs="B Nazanin"/>
+          <w:sz w:val="28"/>
+          <w:szCs w:val="28"/>
+          <w:lang w:bidi="fa-IR"/>
+        </w:rPr>
+        <w:t>Performance</w:t>
+      </w:r>
+      <w:r>
+        <w:rPr>
+          <w:rFonts w:cs="B Nazanin"/>
+          <w:sz w:val="28"/>
+          <w:szCs w:val="28"/>
+          <w:rtl/>
+          <w:lang w:bidi="fa-IR"/>
+        </w:rPr>
+        <w:t xml:space="preserve"> : کاربران در صورت وجود ظرفیت در هر لحظه می</w:t>
+      </w:r>
+      <w:r>
+        <w:rPr>
+          <w:rFonts w:cs="B Nazanin"/>
+          <w:sz w:val="28"/>
+          <w:szCs w:val="28"/>
+          <w:rtl/>
+          <w:lang w:bidi="fa-IR"/>
+        </w:rPr>
+        <w:softHyphen/>
+        <w:t>تواند رزرو غذا کند.</w:t>
+      </w:r>
+    </w:p>
+    <w:p>
+      <w:pPr>
+        <w:pStyle w:val="ListParagraph"/>
+        <w:numPr>
+          <w:ilvl w:val="0"/>
+          <w:numId w:val="3"/>
+        </w:numPr>
+        <w:bidi/>
+        <w:jc w:val="both"/>
+        <w:rPr>
+          <w:rFonts w:cs="B Nazanin"/>
+          <w:sz w:val="28"/>
+          <w:szCs w:val="28"/>
+          <w:lang w:bidi="fa-IR"/>
+        </w:rPr>
+      </w:pPr>
+      <w:r>
+        <w:rPr>
+          <w:rFonts w:cs="B Nazanin"/>
+          <w:sz w:val="28"/>
+          <w:szCs w:val="28"/>
+          <w:lang w:bidi="fa-IR"/>
+        </w:rPr>
+        <w:t>Information</w:t>
+      </w:r>
+      <w:r>
+        <w:rPr>
+          <w:rFonts w:cs="B Nazanin"/>
+          <w:sz w:val="28"/>
+          <w:szCs w:val="28"/>
+          <w:rtl/>
+          <w:lang w:bidi="fa-IR"/>
+        </w:rPr>
+        <w:t xml:space="preserve"> : کاربر برای رزرو غذا باید اطلاعات تاریخ ، نوع، قیمت و وعده غذایی را مشاهده کند.</w:t>
+      </w:r>
+    </w:p>
+    <w:p>
+      <w:pPr>
+        <w:pStyle w:val="ListParagraph"/>
+        <w:numPr>
+          <w:ilvl w:val="0"/>
+          <w:numId w:val="3"/>
+        </w:numPr>
+        <w:bidi/>
+        <w:jc w:val="both"/>
+        <w:rPr>
+          <w:rFonts w:cs="B Nazanin"/>
+          <w:sz w:val="28"/>
+          <w:szCs w:val="28"/>
+          <w:lang w:bidi="fa-IR"/>
+        </w:rPr>
+      </w:pPr>
+      <w:r>
+        <w:rPr>
+          <w:rFonts w:cs="B Nazanin"/>
+          <w:sz w:val="28"/>
+          <w:szCs w:val="28"/>
+          <w:lang w:bidi="fa-IR"/>
+        </w:rPr>
+        <w:t>Economy</w:t>
+      </w:r>
+      <w:r>
+        <w:rPr>
+          <w:rFonts w:cs="B Nazanin"/>
+          <w:sz w:val="28"/>
+          <w:szCs w:val="28"/>
+          <w:rtl/>
+          <w:lang w:bidi="fa-IR"/>
+        </w:rPr>
+        <w:t xml:space="preserve"> : با پیش بینی میزان تقاضای غذا ، می</w:t>
+      </w:r>
+      <w:r>
+        <w:rPr>
+          <w:rFonts w:cs="B Nazanin"/>
+          <w:sz w:val="28"/>
+          <w:szCs w:val="28"/>
+          <w:rtl/>
+          <w:lang w:bidi="fa-IR"/>
+        </w:rPr>
+        <w:softHyphen/>
+        <w:t>توان به مقدار لازم مواد اولیه تهیه نمود و از هدررفت منابع جلوگیری می</w:t>
+      </w:r>
+      <w:r>
+        <w:rPr>
+          <w:rFonts w:cs="B Nazanin"/>
+          <w:sz w:val="28"/>
+          <w:szCs w:val="28"/>
+          <w:rtl/>
+          <w:lang w:bidi="fa-IR"/>
+        </w:rPr>
+        <w:softHyphen/>
+        <w:t>کند.</w:t>
+      </w:r>
+    </w:p>
+    <w:p>
+      <w:pPr>
+        <w:pStyle w:val="ListParagraph"/>
+        <w:numPr>
+          <w:ilvl w:val="0"/>
+          <w:numId w:val="3"/>
+        </w:numPr>
+        <w:bidi/>
+        <w:jc w:val="both"/>
+        <w:rPr>
+          <w:rFonts w:cs="B Nazanin"/>
+          <w:sz w:val="28"/>
+          <w:szCs w:val="28"/>
+          <w:lang w:bidi="fa-IR"/>
+        </w:rPr>
+      </w:pPr>
+      <w:r>
+        <w:rPr>
+          <w:rFonts w:cs="B Nazanin"/>
+          <w:sz w:val="28"/>
+          <w:szCs w:val="28"/>
+          <w:lang w:bidi="fa-IR"/>
+        </w:rPr>
+        <w:t>Control</w:t>
+      </w:r>
+      <w:r>
+        <w:rPr>
+          <w:rFonts w:cs="B Nazanin"/>
+          <w:sz w:val="28"/>
+          <w:szCs w:val="28"/>
+          <w:rtl/>
+          <w:lang w:bidi="fa-IR"/>
+        </w:rPr>
+        <w:t xml:space="preserve"> : یک شخص با یک رزرو یک غذا بتواند بگیرد.از طرفی برای رزرو غذا باید اعتبار داشته باشد.</w:t>
+      </w:r>
+    </w:p>
+    <w:p>
+      <w:pPr>
+        <w:pStyle w:val="ListParagraph"/>
+        <w:numPr>
+          <w:ilvl w:val="0"/>
+          <w:numId w:val="3"/>
+        </w:numPr>
+        <w:bidi/>
+        <w:jc w:val="both"/>
+        <w:rPr>
+          <w:rFonts w:cs="B Nazanin"/>
+          <w:sz w:val="28"/>
+          <w:szCs w:val="28"/>
+          <w:lang w:bidi="fa-IR"/>
+        </w:rPr>
+      </w:pPr>
+      <w:r>
+        <w:rPr>
+          <w:rFonts w:cs="B Nazanin"/>
+          <w:sz w:val="28"/>
+          <w:szCs w:val="28"/>
+          <w:lang w:bidi="fa-IR"/>
+        </w:rPr>
+        <w:t>Efficiency</w:t>
+      </w:r>
+      <w:r>
+        <w:rPr>
+          <w:rFonts w:cs="B Nazanin"/>
+          <w:sz w:val="28"/>
+          <w:szCs w:val="28"/>
+          <w:rtl/>
+          <w:lang w:bidi="fa-IR"/>
+        </w:rPr>
+        <w:t xml:space="preserve"> : از فروش ژتون جلوگیری می‌شود.</w:t>
+      </w:r>
+    </w:p>
+    <w:p>
+      <w:pPr>
+        <w:pStyle w:val="ListParagraph"/>
+        <w:numPr>
+          <w:ilvl w:val="0"/>
+          <w:numId w:val="3"/>
+        </w:numPr>
+        <w:bidi/>
+        <w:jc w:val="both"/>
+        <w:rPr>
+          <w:rFonts w:cs="B Nazanin"/>
+          <w:sz w:val="28"/>
+          <w:szCs w:val="28"/>
+          <w:lang w:bidi="fa-IR"/>
+        </w:rPr>
+      </w:pPr>
+      <w:r>
+        <w:rPr>
+          <w:rFonts w:cs="B Nazanin"/>
+          <w:sz w:val="28"/>
+          <w:szCs w:val="28"/>
+          <w:lang w:bidi="fa-IR"/>
+        </w:rPr>
+        <w:t>Service</w:t>
+      </w:r>
+      <w:r>
+        <w:rPr>
+          <w:rFonts w:cs="B Nazanin"/>
+          <w:sz w:val="28"/>
+          <w:szCs w:val="28"/>
+          <w:rtl/>
+          <w:lang w:bidi="fa-IR"/>
+        </w:rPr>
+        <w:t xml:space="preserve"> : دانشجویان و کارکنان از این سرویس استفاده می</w:t>
+      </w:r>
+      <w:r>
+        <w:rPr>
+          <w:rFonts w:cs="B Nazanin"/>
+          <w:sz w:val="28"/>
+          <w:szCs w:val="28"/>
+          <w:rtl/>
+          <w:lang w:bidi="fa-IR"/>
+        </w:rPr>
+        <w:softHyphen/>
+        <w:t>کنند.برای انجام این نیاز در دسترس بودن و قابل اطمینان بودن مهم است.</w:t>
+      </w:r>
+    </w:p>
+    <w:p>
+      <w:pPr>
+        <w:pStyle w:val="ListParagraph"/>
+        <w:numPr>
+          <w:ilvl w:val="0"/>
+          <w:numId w:val="2"/>
+        </w:numPr>
+        <w:bidi/>
+        <w:jc w:val="both"/>
         <w:rPr>
           <w:rFonts w:cs="B Nazanin"/>
           <w:b/>
           <w:bCs/>
           <w:sz w:val="32"/>
           <w:szCs w:val="32"/>
-          <w:rtl/>
-          <w:lang w:bidi="fa-IR"/>
-        </w:rPr>
-        <w:t xml:space="preserve">: </w:t>
+          <w:lang w:bidi="fa-IR"/>
+        </w:rPr>
+      </w:pPr>
+      <w:r>
+        <w:rPr>
+          <w:rFonts w:cs="B Nazanin"/>
+          <w:b/>
+          <w:bCs/>
+          <w:sz w:val="32"/>
+          <w:szCs w:val="32"/>
+          <w:rtl/>
+          <w:lang w:bidi="fa-IR"/>
+        </w:rPr>
+        <w:t xml:space="preserve">افزایش اعتبار: </w:t>
       </w:r>
     </w:p>
     <w:p>
@@ -1194,47 +1154,7 @@
           <w:rtl/>
           <w:lang w:bidi="fa-IR"/>
         </w:rPr>
-        <w:t xml:space="preserve"> : </w:t>
-      </w:r>
-      <w:r>
-        <w:rPr>
-          <w:rFonts w:cs="B Nazanin"/>
-          <w:sz w:val="28"/>
-          <w:szCs w:val="28"/>
-          <w:rtl/>
-          <w:lang w:bidi="fa-IR"/>
-        </w:rPr>
-        <w:t>کاربران در صورت وجود ظرفیت در هر لحظه می</w:t>
-      </w:r>
-      <w:r>
-        <w:rPr>
-          <w:rFonts w:cs="B Nazanin"/>
-          <w:sz w:val="28"/>
-          <w:szCs w:val="28"/>
-          <w:rtl/>
-          <w:lang w:bidi="fa-IR"/>
-        </w:rPr>
-        <w:softHyphen/>
-      </w:r>
-      <w:r>
-        <w:rPr>
-          <w:rFonts w:cs="B Nazanin"/>
-          <w:sz w:val="28"/>
-          <w:szCs w:val="28"/>
-          <w:rtl/>
-          <w:lang w:bidi="fa-IR"/>
-        </w:rPr>
-        <w:t>تواند رزرو غذا کند</w:t>
-      </w:r>
-      <w:r>
-        <w:rPr>
-          <w:rFonts w:cs="B Nazanin"/>
-          <w:sz w:val="28"/>
-          <w:szCs w:val="28"/>
-          <w:rtl/>
-          <w:lang w:bidi="fa-IR"/>
-        </w:rPr>
-        <w:t>.</w:t>
+        <w:t xml:space="preserve"> : در هر موقع لازم میتواند در خواست افزایش اعتبار دهد.</w:t>
       </w:r>
     </w:p>
     <w:p>
@@ -1270,37 +1190,7 @@
           <w:rtl/>
           <w:lang w:bidi="fa-IR"/>
         </w:rPr>
-        <w:t xml:space="preserve"> : </w:t>
-      </w:r>
-      <w:r>
-        <w:rPr>
-          <w:rFonts w:cs="B Nazanin"/>
-          <w:sz w:val="28"/>
-          <w:szCs w:val="28"/>
-          <w:rtl/>
-          <w:lang w:bidi="fa-IR"/>
-        </w:rPr>
-        <w:t xml:space="preserve">کاربر برای رزرو غذا باید اطلاعات تاریخ ، نوع، قیمت و </w:t>
-      </w:r>
-      <w:r>
-        <w:rPr>
-          <w:rFonts w:cs="B Nazanin"/>
-          <w:sz w:val="28"/>
-          <w:szCs w:val="28"/>
-          <w:rtl/>
-          <w:lang w:bidi="fa-IR"/>
-        </w:rPr>
-        <w:t>وعده غذایی را مشاهده کند</w:t>
-      </w:r>
-      <w:r>
-        <w:rPr>
-          <w:rFonts w:cs="B Nazanin"/>
-          <w:sz w:val="28"/>
-          <w:szCs w:val="28"/>
-          <w:rtl/>
-          <w:lang w:bidi="fa-IR"/>
-        </w:rPr>
-        <w:t>.</w:t>
+        <w:t xml:space="preserve"> : برای این مورد اطلاعات کارت بانکی لازم است همچنین در صورت موفق بودن تراکنش باید اعتبار او افزایش پیدا کند.</w:t>
       </w:r>
     </w:p>
     <w:p>
@@ -1336,17 +1226,7 @@
           <w:rtl/>
           <w:lang w:bidi="fa-IR"/>
         </w:rPr>
-        <w:t xml:space="preserve"> : </w:t>
-      </w:r>
-      <w:r>
-        <w:rPr>
-          <w:rFonts w:cs="B Nazanin"/>
-          <w:sz w:val="28"/>
-          <w:szCs w:val="28"/>
-          <w:rtl/>
-          <w:lang w:bidi="fa-IR"/>
-        </w:rPr>
-        <w:t>با پیش بینی میزان تقاضای غذا ، می</w:t>
+        <w:t xml:space="preserve"> : می</w:t>
       </w:r>
       <w:r>
         <w:rPr>
@@ -1357,16 +1237,7 @@
           <w:lang w:bidi="fa-IR"/>
         </w:rPr>
         <w:softHyphen/>
-      </w:r>
-      <w:r>
-        <w:rPr>
-          <w:rFonts w:cs="B Nazanin"/>
-          <w:sz w:val="28"/>
-          <w:szCs w:val="28"/>
-          <w:rtl/>
-          <w:lang w:bidi="fa-IR"/>
-        </w:rPr>
-        <w:t>توان به مقدار لازم مواد اولیه تهیه نمود و از هدررفت منابع جلوگیری می</w:t>
+        <w:t>تواند از هر نقطه</w:t>
       </w:r>
       <w:r>
         <w:rPr>
@@ -1377,26 +1248,7 @@
           <w:lang w:bidi="fa-IR"/>
         </w:rPr>
         <w:softHyphen/>
-      </w:r>
-      <w:r>
-        <w:rPr>
-          <w:rFonts w:cs="B Nazanin"/>
-          <w:sz w:val="28"/>
-          <w:szCs w:val="28"/>
-          <w:rtl/>
-          <w:lang w:bidi="fa-IR"/>
-        </w:rPr>
-        <w:t>کند</w:t>
-      </w:r>
-      <w:r>
-        <w:rPr>
-          <w:rFonts w:cs="B Nazanin"/>
-          <w:sz w:val="28"/>
-          <w:szCs w:val="28"/>
-          <w:rtl/>
-          <w:lang w:bidi="fa-IR"/>
-        </w:rPr>
-        <w:t>.</w:t>
+        <w:t>ای بدون پرداخت هزینه اضافی افزایش اعتبار داشته باشد.</w:t>
       </w:r>
     </w:p>
     <w:p>
@@ -1432,47 +1284,7 @@
           <w:rtl/>
           <w:lang w:bidi="fa-IR"/>
         </w:rPr>
-        <w:t xml:space="preserve"> : </w:t>
-      </w:r>
-      <w:r>
-        <w:rPr>
-          <w:rFonts w:cs="B Nazanin"/>
-          <w:sz w:val="28"/>
-          <w:szCs w:val="28"/>
-          <w:rtl/>
-          <w:lang w:bidi="fa-IR"/>
-        </w:rPr>
-        <w:t>یک شخص با یک رزرو یک غذا بتواند بگیرد</w:t>
-      </w:r>
-      <w:r>
-        <w:rPr>
-          <w:rFonts w:cs="B Nazanin"/>
-          <w:sz w:val="28"/>
-          <w:szCs w:val="28"/>
-          <w:rtl/>
-          <w:lang w:bidi="fa-IR"/>
-        </w:rPr>
-        <w:t>.</w:t>
-      </w:r>
-      <w:r>
-        <w:rPr>
-          <w:rFonts w:cs="B Nazanin"/>
-          <w:sz w:val="28"/>
-          <w:szCs w:val="28"/>
-          <w:rtl/>
-          <w:lang w:bidi="fa-IR"/>
-        </w:rPr>
-        <w:t>از طرفی برای رزرو غذا باید اعتبار داشته باشد</w:t>
-      </w:r>
-      <w:r>
-        <w:rPr>
-          <w:rFonts w:cs="B Nazanin"/>
-          <w:sz w:val="28"/>
-          <w:szCs w:val="28"/>
-          <w:rtl/>
-          <w:lang w:bidi="fa-IR"/>
-        </w:rPr>
-        <w:t>.</w:t>
+        <w:t xml:space="preserve"> : به میزان پرداختی به اعتبار شخص اضافه شود.</w:t>
       </w:r>
     </w:p>
     <w:p>
@@ -1508,37 +1320,7 @@
           <w:rtl/>
           <w:lang w:bidi="fa-IR"/>
         </w:rPr>
-        <w:t xml:space="preserve"> : </w:t>
-      </w:r>
-      <w:r>
-        <w:rPr>
-          <w:rFonts w:cs="B Nazanin"/>
-          <w:sz w:val="28"/>
-          <w:szCs w:val="28"/>
-          <w:rtl/>
-          <w:lang w:bidi="fa-IR"/>
-        </w:rPr>
-        <w:t>از فر</w:t>
-      </w:r>
-      <w:r>
-        <w:rPr>
-          <w:rFonts w:cs="B Nazanin"/>
-          <w:sz w:val="28"/>
-          <w:szCs w:val="28"/>
-          <w:rtl/>
-          <w:lang w:bidi="fa-IR"/>
-        </w:rPr>
-        <w:t>وش ژتون جلوگیری می‌شود</w:t>
-      </w:r>
-      <w:r>
-        <w:rPr>
-          <w:rFonts w:cs="B Nazanin"/>
-          <w:sz w:val="28"/>
-          <w:szCs w:val="28"/>
-          <w:rtl/>
-          <w:lang w:bidi="fa-IR"/>
-        </w:rPr>
-        <w:t>.</w:t>
+        <w:t xml:space="preserve"> : نیازی به استفاده از منابع انسانی برای افزایش اعتبار اشخاص نیست</w:t>
       </w:r>
     </w:p>
     <w:p>
@@ -1574,17 +1356,7 @@
           <w:rtl/>
           <w:lang w:bidi="fa-IR"/>
         </w:rPr>
-        <w:t xml:space="preserve"> : </w:t>
-      </w:r>
-      <w:r>
-        <w:rPr>
-          <w:rFonts w:cs="B Nazanin"/>
-          <w:sz w:val="28"/>
-          <w:szCs w:val="28"/>
-          <w:rtl/>
-          <w:lang w:bidi="fa-IR"/>
-        </w:rPr>
-        <w:t>دانشجویان و کارکنان از این سرویس استفاده می</w:t>
+        <w:t xml:space="preserve"> : دانشجویان و کارکنان از این سرویس استفاده می</w:t>
       </w:r>
       <w:r>
         <w:rPr>
@@ -1595,47 +1367,20 @@
           <w:lang w:bidi="fa-IR"/>
         </w:rPr>
         <w:softHyphen/>
-      </w:r>
-      <w:r>
-        <w:rPr>
-          <w:rFonts w:cs="B Nazanin"/>
-          <w:sz w:val="28"/>
-          <w:szCs w:val="28"/>
-          <w:rtl/>
-          <w:lang w:bidi="fa-IR"/>
-        </w:rPr>
-        <w:t>کنند</w:t>
-      </w:r>
-      <w:r>
-        <w:rPr>
-          <w:rFonts w:cs="B Nazanin"/>
-          <w:sz w:val="28"/>
-          <w:szCs w:val="28"/>
-          <w:rtl/>
-          <w:lang w:bidi="fa-IR"/>
-        </w:rPr>
-        <w:t>.</w:t>
-      </w:r>
-      <w:r>
-        <w:rPr>
-          <w:rFonts w:cs="B Nazanin"/>
-          <w:sz w:val="28"/>
-          <w:szCs w:val="28"/>
-          <w:rtl/>
-          <w:lang w:bidi="fa-IR"/>
-        </w:rPr>
-        <w:t>برای انجام این نیاز در دسترس بودن و قابل اطمینان بودن مهم است</w:t>
-      </w:r>
-      <w:r>
-        <w:rPr>
-          <w:rFonts w:cs="B Nazanin"/>
-          <w:sz w:val="28"/>
-          <w:szCs w:val="28"/>
-          <w:rtl/>
-          <w:lang w:bidi="fa-IR"/>
-        </w:rPr>
-        <w:t>.</w:t>
-      </w:r>
+        <w:t>کنند.برای این نیازمندی در دسترس و قابل اعتماد بودن درگاه بانکی بسیار حیاتی است.</w:t>
+      </w:r>
+    </w:p>
+    <w:p>
+      <w:pPr>
+        <w:bidi/>
+        <w:jc w:val="both"/>
+        <w:rPr>
+          <w:rFonts w:cs="B Nazanin"/>
+          <w:sz w:val="28"/>
+          <w:szCs w:val="28"/>
+          <w:lang w:bidi="fa-IR"/>
+        </w:rPr>
+      </w:pPr>
     </w:p>
     <w:p>
       <w:pPr>
@@ -1665,19 +1410,277 @@
           <w:rtl/>
           <w:lang w:bidi="fa-IR"/>
         </w:rPr>
-        <w:t>افزایش اعتبار</w:t>
-      </w:r>
-      <w:r>
+        <w:t xml:space="preserve">انتقال اعتبار: </w:t>
+      </w:r>
+    </w:p>
+    <w:p>
+      <w:pPr>
+        <w:pStyle w:val="ListParagraph"/>
+        <w:numPr>
+          <w:ilvl w:val="0"/>
+          <w:numId w:val="3"/>
+        </w:numPr>
+        <w:bidi/>
+        <w:jc w:val="both"/>
+        <w:rPr>
+          <w:rFonts w:cs="B Nazanin"/>
+          <w:sz w:val="28"/>
+          <w:szCs w:val="28"/>
+          <w:lang w:bidi="fa-IR"/>
+        </w:rPr>
+      </w:pPr>
+      <w:r>
+        <w:rPr>
+          <w:rFonts w:cs="B Nazanin"/>
+          <w:sz w:val="28"/>
+          <w:szCs w:val="28"/>
+          <w:lang w:bidi="fa-IR"/>
+        </w:rPr>
+        <w:t>Performance</w:t>
+      </w:r>
+      <w:r>
+        <w:rPr>
+          <w:rFonts w:cs="B Nazanin"/>
+          <w:sz w:val="28"/>
+          <w:szCs w:val="28"/>
+          <w:rtl/>
+          <w:lang w:bidi="fa-IR"/>
+        </w:rPr>
+        <w:t>: در هر موقع لازم میتواند در خواست انتقال اعتبار دهد</w:t>
+      </w:r>
+    </w:p>
+    <w:p>
+      <w:pPr>
+        <w:pStyle w:val="ListParagraph"/>
+        <w:numPr>
+          <w:ilvl w:val="0"/>
+          <w:numId w:val="3"/>
+        </w:numPr>
+        <w:bidi/>
+        <w:jc w:val="both"/>
+        <w:rPr>
+          <w:rFonts w:cs="B Nazanin"/>
+          <w:sz w:val="28"/>
+          <w:szCs w:val="28"/>
+          <w:lang w:bidi="fa-IR"/>
+        </w:rPr>
+      </w:pPr>
+      <w:r>
+        <w:rPr>
+          <w:rFonts w:cs="B Nazanin"/>
+          <w:sz w:val="28"/>
+          <w:szCs w:val="28"/>
+          <w:lang w:bidi="fa-IR"/>
+        </w:rPr>
+        <w:lastRenderedPageBreak/>
+        <w:t>Information</w:t>
+      </w:r>
+      <w:r>
+        <w:rPr>
+          <w:rFonts w:cs="B Nazanin"/>
+          <w:sz w:val="28"/>
+          <w:szCs w:val="28"/>
+          <w:rtl/>
+          <w:lang w:bidi="fa-IR"/>
+        </w:rPr>
+        <w:t>: با داشتن شماره دانشجویی یا شماره پرسنلی فرد مورد نظر میتواند اعتبار را انتقال دهد.</w:t>
+      </w:r>
+    </w:p>
+    <w:p>
+      <w:pPr>
+        <w:pStyle w:val="ListParagraph"/>
+        <w:numPr>
+          <w:ilvl w:val="0"/>
+          <w:numId w:val="3"/>
+        </w:numPr>
+        <w:bidi/>
+        <w:jc w:val="both"/>
+        <w:rPr>
+          <w:rFonts w:cs="B Nazanin"/>
+          <w:sz w:val="28"/>
+          <w:szCs w:val="28"/>
+          <w:lang w:bidi="fa-IR"/>
+        </w:rPr>
+      </w:pPr>
+      <w:r>
+        <w:rPr>
+          <w:rFonts w:cs="B Nazanin"/>
+          <w:sz w:val="28"/>
+          <w:szCs w:val="28"/>
+          <w:lang w:bidi="fa-IR"/>
+        </w:rPr>
+        <w:t>Economy</w:t>
+      </w:r>
+      <w:r>
+        <w:rPr>
+          <w:rFonts w:cs="B Nazanin"/>
+          <w:sz w:val="28"/>
+          <w:szCs w:val="28"/>
+          <w:rtl/>
+          <w:lang w:bidi="fa-IR"/>
+        </w:rPr>
+        <w:t>: از تراکنش های بانکی بیهوده کاسته میشود.</w:t>
+      </w:r>
+    </w:p>
+    <w:p>
+      <w:pPr>
+        <w:pStyle w:val="ListParagraph"/>
+        <w:numPr>
+          <w:ilvl w:val="0"/>
+          <w:numId w:val="3"/>
+        </w:numPr>
+        <w:bidi/>
+        <w:jc w:val="both"/>
+        <w:rPr>
+          <w:rFonts w:cs="B Nazanin"/>
+          <w:sz w:val="28"/>
+          <w:szCs w:val="28"/>
+          <w:lang w:bidi="fa-IR"/>
+        </w:rPr>
+      </w:pPr>
+      <w:r>
+        <w:rPr>
+          <w:rFonts w:cs="B Nazanin"/>
+          <w:sz w:val="28"/>
+          <w:szCs w:val="28"/>
+          <w:lang w:bidi="fa-IR"/>
+        </w:rPr>
+        <w:t>Control</w:t>
+      </w:r>
+      <w:r>
+        <w:rPr>
+          <w:rFonts w:cs="B Nazanin"/>
+          <w:sz w:val="28"/>
+          <w:szCs w:val="28"/>
+          <w:rtl/>
+          <w:lang w:bidi="fa-IR"/>
+        </w:rPr>
+        <w:t>: باید مبلغ انتقال از میزان موجودی شخص کمتر باشد.</w:t>
+      </w:r>
+    </w:p>
+    <w:p>
+      <w:pPr>
+        <w:pStyle w:val="ListParagraph"/>
+        <w:numPr>
+          <w:ilvl w:val="0"/>
+          <w:numId w:val="3"/>
+        </w:numPr>
+        <w:bidi/>
+        <w:jc w:val="both"/>
+        <w:rPr>
+          <w:rFonts w:cs="B Nazanin"/>
+          <w:sz w:val="28"/>
+          <w:szCs w:val="28"/>
+          <w:lang w:bidi="fa-IR"/>
+        </w:rPr>
+      </w:pPr>
+      <w:r>
+        <w:rPr>
+          <w:rFonts w:cs="B Nazanin"/>
+          <w:sz w:val="28"/>
+          <w:szCs w:val="28"/>
+          <w:lang w:bidi="fa-IR"/>
+        </w:rPr>
+        <w:t>Efficiency</w:t>
+      </w:r>
+      <w:r>
+        <w:rPr>
+          <w:rFonts w:cs="B Nazanin"/>
+          <w:sz w:val="28"/>
+          <w:szCs w:val="28"/>
+          <w:rtl/>
+          <w:lang w:bidi="fa-IR"/>
+        </w:rPr>
+        <w:t>: از کارمزد دادن بیهوده به بانک جلوگیری می</w:t>
+      </w:r>
+      <w:r>
+        <w:rPr>
+          <w:rFonts w:cs="B Nazanin"/>
+          <w:sz w:val="28"/>
+          <w:szCs w:val="28"/>
+          <w:rtl/>
+          <w:lang w:bidi="fa-IR"/>
+        </w:rPr>
+        <w:softHyphen/>
+        <w:t>شود.</w:t>
+      </w:r>
+    </w:p>
+    <w:p>
+      <w:pPr>
+        <w:pStyle w:val="ListParagraph"/>
+        <w:numPr>
+          <w:ilvl w:val="0"/>
+          <w:numId w:val="3"/>
+        </w:numPr>
+        <w:bidi/>
+        <w:jc w:val="both"/>
+        <w:rPr>
+          <w:rFonts w:cs="B Nazanin"/>
+          <w:sz w:val="28"/>
+          <w:szCs w:val="28"/>
+          <w:lang w:bidi="fa-IR"/>
+        </w:rPr>
+      </w:pPr>
+      <w:r>
+        <w:rPr>
+          <w:rFonts w:cs="B Nazanin"/>
+          <w:sz w:val="28"/>
+          <w:szCs w:val="28"/>
+          <w:lang w:bidi="fa-IR"/>
+        </w:rPr>
+        <w:t>Service</w:t>
+      </w:r>
+      <w:r>
+        <w:rPr>
+          <w:rFonts w:cs="B Nazanin"/>
+          <w:sz w:val="28"/>
+          <w:szCs w:val="28"/>
+          <w:rtl/>
+          <w:lang w:bidi="fa-IR"/>
+        </w:rPr>
+        <w:t>: دانشجویان و کارکنان از این سرویس استفاده می</w:t>
+      </w:r>
+      <w:r>
+        <w:rPr>
+          <w:rFonts w:cs="B Nazanin"/>
+          <w:sz w:val="28"/>
+          <w:szCs w:val="28"/>
+          <w:rtl/>
+          <w:lang w:bidi="fa-IR"/>
+        </w:rPr>
+        <w:softHyphen/>
+        <w:t xml:space="preserve">کنند.و نیازی به درگاه بانکی نیست. </w:t>
+      </w:r>
+    </w:p>
+    <w:p>
+      <w:pPr>
+        <w:pStyle w:val="ListParagraph"/>
+        <w:numPr>
+          <w:ilvl w:val="0"/>
+          <w:numId w:val="2"/>
+        </w:numPr>
+        <w:bidi/>
+        <w:jc w:val="both"/>
         <w:rPr>
           <w:rFonts w:cs="B Nazanin"/>
           <w:b/>
           <w:bCs/>
           <w:sz w:val="32"/>
           <w:szCs w:val="32"/>
-          <w:rtl/>
-          <w:lang w:bidi="fa-IR"/>
-        </w:rPr>
-        <w:t xml:space="preserve">: </w:t>
+          <w:lang w:bidi="fa-IR"/>
+        </w:rPr>
+      </w:pPr>
+      <w:r>
+        <w:rPr>
+          <w:rFonts w:cs="B Nazanin"/>
+          <w:b/>
+          <w:bCs/>
+          <w:sz w:val="32"/>
+          <w:szCs w:val="32"/>
+          <w:rtl/>
+          <w:lang w:bidi="fa-IR"/>
+        </w:rPr>
+        <w:t xml:space="preserve">گزارش عملکرد: </w:t>
       </w:r>
     </w:p>
     <w:p>
@@ -1691,9 +1694,6 @@
         <w:jc w:val="both"/>
         <w:rPr>
           <w:rFonts w:cs="B Nazanin"/>
-          <w:sz w:val="28"/>
-          <w:szCs w:val="28"/>
-          <w:lang w:bidi="fa-IR"/>
         </w:rPr>
       </w:pPr>
       <w:r>
@@ -1713,27 +1713,7 @@
           <w:rtl/>
           <w:lang w:bidi="fa-IR"/>
         </w:rPr>
-        <w:t xml:space="preserve"> : </w:t>
-      </w:r>
-      <w:r>
-        <w:rPr>
-          <w:rFonts w:cs="B Nazanin"/>
-          <w:sz w:val="28"/>
-          <w:szCs w:val="28"/>
-          <w:rtl/>
-          <w:lang w:bidi="fa-IR"/>
-        </w:rPr>
-        <w:t>در هر موقع لازم میتواند در خواست افزایش اعتبار دهد</w:t>
-      </w:r>
-      <w:r>
-        <w:rPr>
-          <w:rFonts w:cs="B Nazanin"/>
-          <w:sz w:val="28"/>
-          <w:szCs w:val="28"/>
-          <w:rtl/>
-          <w:lang w:bidi="fa-IR"/>
-        </w:rPr>
-        <w:t>.</w:t>
+        <w:t>: در هر موقع لازم می‌توانند درخواست گزارش عمل‌کرد با بدهند.</w:t>
       </w:r>
     </w:p>
     <w:p>
@@ -1747,9 +1727,6 @@
         <w:jc w:val="both"/>
         <w:rPr>
           <w:rFonts w:cs="B Nazanin"/>
-          <w:sz w:val="28"/>
-          <w:szCs w:val="28"/>
-          <w:lang w:bidi="fa-IR"/>
         </w:rPr>
       </w:pPr>
       <w:r>
@@ -1769,37 +1746,7 @@
           <w:rtl/>
           <w:lang w:bidi="fa-IR"/>
         </w:rPr>
-        <w:t xml:space="preserve"> : </w:t>
-      </w:r>
-      <w:r>
-        <w:rPr>
-          <w:rFonts w:cs="B Nazanin"/>
-          <w:sz w:val="28"/>
-          <w:szCs w:val="28"/>
-          <w:rtl/>
-          <w:lang w:bidi="fa-IR"/>
-        </w:rPr>
-        <w:t xml:space="preserve">برای این مورد </w:t>
-      </w:r>
-      <w:r>
-        <w:rPr>
-          <w:rFonts w:cs="B Nazanin"/>
-          <w:sz w:val="28"/>
-          <w:szCs w:val="28"/>
-          <w:rtl/>
-          <w:lang w:bidi="fa-IR"/>
-        </w:rPr>
-        <w:t>اطلاعات کارت بانکی لازم است همچنین در صورت موفق بودن تراکنش باید اعتبار او افزایش پیدا کند</w:t>
-      </w:r>
-      <w:r>
-        <w:rPr>
-          <w:rFonts w:cs="B Nazanin"/>
-          <w:sz w:val="28"/>
-          <w:szCs w:val="28"/>
-          <w:rtl/>
-          <w:lang w:bidi="fa-IR"/>
-        </w:rPr>
-        <w:t>.</w:t>
+        <w:t>: باید فعالیت هایی(رزرو، انتقال و افزایش اعتبار)  که کاربر انجام داده است را در قالب یک جدول نمایش دهد.</w:t>
       </w:r>
     </w:p>
     <w:p>
@@ -1813,11 +1760,18 @@
         <w:jc w:val="both"/>
         <w:rPr>
           <w:rFonts w:cs="B Nazanin"/>
-          <w:sz w:val="28"/>
-          <w:szCs w:val="28"/>
-          <w:lang w:bidi="fa-IR"/>
-        </w:rPr>
-      </w:pPr>
+        </w:rPr>
+      </w:pPr>
+      <w:r>
+        <w:rPr>
+          <w:rFonts w:cs="B Nazanin"/>
+          <w:sz w:val="28"/>
+          <w:szCs w:val="28"/>
+          <w:rtl/>
+          <w:lang w:bidi="fa-IR"/>
+        </w:rPr>
+        <w:t xml:space="preserve"> </w:t>
+      </w:r>
       <w:r>
         <w:rPr>
           <w:rFonts w:cs="B Nazanin"/>
@@ -1835,67 +1789,7 @@
           <w:rtl/>
           <w:lang w:bidi="fa-IR"/>
         </w:rPr>
-        <w:t xml:space="preserve"> : </w:t>
-      </w:r>
-      <w:r>
-        <w:rPr>
-          <w:rFonts w:cs="B Nazanin"/>
-          <w:sz w:val="28"/>
-          <w:szCs w:val="28"/>
-          <w:rtl/>
-          <w:lang w:bidi="fa-IR"/>
-        </w:rPr>
-        <w:t>می</w:t>
-      </w:r>
-      <w:r>
-        <w:rPr>
-          <w:rFonts w:cs="B Nazanin"/>
-          <w:sz w:val="28"/>
-          <w:szCs w:val="28"/>
-          <w:rtl/>
-          <w:lang w:bidi="fa-IR"/>
-        </w:rPr>
-        <w:softHyphen/>
-      </w:r>
-      <w:r>
-        <w:rPr>
-          <w:rFonts w:cs="B Nazanin"/>
-          <w:sz w:val="28"/>
-          <w:szCs w:val="28"/>
-          <w:rtl/>
-          <w:lang w:bidi="fa-IR"/>
-        </w:rPr>
-        <w:t>تواند از هر نقطه</w:t>
-      </w:r>
-      <w:r>
-        <w:rPr>
-          <w:rFonts w:cs="B Nazanin"/>
-          <w:sz w:val="28"/>
-          <w:szCs w:val="28"/>
-          <w:rtl/>
-          <w:lang w:bidi="fa-IR"/>
-        </w:rPr>
-        <w:softHyphen/>
-      </w:r>
-      <w:r>
-        <w:rPr>
-          <w:rFonts w:cs="B Nazanin"/>
-          <w:sz w:val="28"/>
-          <w:szCs w:val="28"/>
-          <w:rtl/>
-          <w:lang w:bidi="fa-IR"/>
-        </w:rPr>
-        <w:t>ای بدون پرداخت هزینه اضافی افزایش اعتبار داشته باشد</w:t>
-      </w:r>
-      <w:r>
-        <w:rPr>
-          <w:rFonts w:cs="B Nazanin"/>
-          <w:sz w:val="28"/>
-          <w:szCs w:val="28"/>
-          <w:rtl/>
-          <w:lang w:bidi="fa-IR"/>
-        </w:rPr>
-        <w:t>.</w:t>
+        <w:t>: کاربر برای پیگیری درخواست های قبلی میتواند به ای مراجعه به معاونت از همین طریق اقدام کند</w:t>
       </w:r>
     </w:p>
     <w:p>
@@ -1909,9 +1803,6 @@
         <w:jc w:val="both"/>
         <w:rPr>
           <w:rFonts w:cs="B Nazanin"/>
-          <w:sz w:val="28"/>
-          <w:szCs w:val="28"/>
-          <w:lang w:bidi="fa-IR"/>
         </w:rPr>
       </w:pPr>
       <w:r>
@@ -1931,27 +1822,7 @@
           <w:rtl/>
           <w:lang w:bidi="fa-IR"/>
         </w:rPr>
-        <w:t xml:space="preserve"> : </w:t>
-      </w:r>
-      <w:r>
-        <w:rPr>
-          <w:rFonts w:cs="B Nazanin"/>
-          <w:sz w:val="28"/>
-          <w:szCs w:val="28"/>
-          <w:rtl/>
-          <w:lang w:bidi="fa-IR"/>
-        </w:rPr>
-        <w:t>به میزان پرداختی به اعتبار شخص اضافه شود</w:t>
-      </w:r>
-      <w:r>
-        <w:rPr>
-          <w:rFonts w:cs="B Nazanin"/>
-          <w:sz w:val="28"/>
-          <w:szCs w:val="28"/>
-          <w:rtl/>
-          <w:lang w:bidi="fa-IR"/>
-        </w:rPr>
-        <w:t>.</w:t>
+        <w:t>: این نیازمندی مربوط به دانشجویان و کارکنان دانشگاه است و کارفرما نباید گزارش عملکرد تک تک افراد را بتواند ببیند</w:t>
       </w:r>
     </w:p>
     <w:p>
@@ -1965,9 +1836,6 @@
         <w:jc w:val="both"/>
         <w:rPr>
           <w:rFonts w:cs="B Nazanin"/>
-          <w:sz w:val="28"/>
-          <w:szCs w:val="28"/>
-          <w:lang w:bidi="fa-IR"/>
         </w:rPr>
       </w:pPr>
       <w:r>
@@ -1987,27 +1855,7 @@
           <w:rtl/>
           <w:lang w:bidi="fa-IR"/>
         </w:rPr>
-        <w:t xml:space="preserve"> : </w:t>
-      </w:r>
-      <w:r>
-        <w:rPr>
-          <w:rFonts w:cs="B Nazanin"/>
-          <w:sz w:val="28"/>
-          <w:szCs w:val="28"/>
-          <w:rtl/>
-          <w:lang w:bidi="fa-IR"/>
-        </w:rPr>
-        <w:t>نیازی به استفاده</w:t>
-      </w:r>
-      <w:r>
-        <w:rPr>
-          <w:rFonts w:cs="B Nazanin"/>
-          <w:sz w:val="28"/>
-          <w:szCs w:val="28"/>
-          <w:rtl/>
-          <w:lang w:bidi="fa-IR"/>
-        </w:rPr>
-        <w:t xml:space="preserve"> از منابع انسانی برای افزایش اعتبار اشخاص نیست</w:t>
+        <w:t>: برای گرفتن گزارش احتیاجی به اپراتور برای انجام گزارش گیری نیست.</w:t>
       </w:r>
     </w:p>
     <w:p>
@@ -2021,9 +1869,6 @@
         <w:jc w:val="both"/>
         <w:rPr>
           <w:rFonts w:cs="B Nazanin"/>
-          <w:sz w:val="28"/>
-          <w:szCs w:val="28"/>
-          <w:lang w:bidi="fa-IR"/>
         </w:rPr>
       </w:pPr>
       <w:r>
@@ -2043,17 +1888,7 @@
           <w:rtl/>
           <w:lang w:bidi="fa-IR"/>
         </w:rPr>
-        <w:t xml:space="preserve"> : </w:t>
-      </w:r>
-      <w:r>
-        <w:rPr>
-          <w:rFonts w:cs="B Nazanin"/>
-          <w:sz w:val="28"/>
-          <w:szCs w:val="28"/>
-          <w:rtl/>
-          <w:lang w:bidi="fa-IR"/>
-        </w:rPr>
-        <w:t>دانشجویان و کارکنان از این سرویس استفاده می</w:t>
+        <w:t>: دانشجویان و کارکنان از این سرویس استفاده می</w:t>
       </w:r>
       <w:r>
         <w:rPr>
@@ -2064,97 +1899,39 @@
           <w:lang w:bidi="fa-IR"/>
         </w:rPr>
         <w:softHyphen/>
-      </w:r>
-      <w:r>
-        <w:rPr>
-          <w:rFonts w:cs="B Nazanin"/>
-          <w:sz w:val="28"/>
-          <w:szCs w:val="28"/>
-          <w:rtl/>
-          <w:lang w:bidi="fa-IR"/>
-        </w:rPr>
-        <w:t>کنند</w:t>
-      </w:r>
-      <w:r>
-        <w:rPr>
-          <w:rFonts w:cs="B Nazanin"/>
-          <w:sz w:val="28"/>
-          <w:szCs w:val="28"/>
-          <w:rtl/>
-          <w:lang w:bidi="fa-IR"/>
-        </w:rPr>
-        <w:t>.</w:t>
-      </w:r>
-      <w:r>
-        <w:rPr>
-          <w:rFonts w:cs="B Nazanin"/>
-          <w:sz w:val="28"/>
-          <w:szCs w:val="28"/>
-          <w:rtl/>
-          <w:lang w:bidi="fa-IR"/>
-        </w:rPr>
-        <w:t>برای این نیازمندی در دسترس و قابل اعتماد بودن درگاه بانکی بسیار حیاتی است</w:t>
-      </w:r>
-      <w:r>
-        <w:rPr>
-          <w:rFonts w:cs="B Nazanin"/>
-          <w:sz w:val="28"/>
-          <w:szCs w:val="28"/>
-          <w:rtl/>
-          <w:lang w:bidi="fa-IR"/>
-        </w:rPr>
-        <w:t>.</w:t>
-      </w:r>
-    </w:p>
-    <w:p>
-      <w:pPr>
-        <w:bidi/>
-        <w:jc w:val="both"/>
-        <w:rPr>
-          <w:rFonts w:cs="B Nazanin"/>
-          <w:sz w:val="28"/>
-          <w:szCs w:val="28"/>
-          <w:lang w:bidi="fa-IR"/>
-        </w:rPr>
-      </w:pPr>
+        <w:t>کنند.</w:t>
+      </w:r>
     </w:p>
     <w:p>
       <w:pPr>
         <w:pStyle w:val="ListParagraph"/>
         <w:numPr>
           <w:ilvl w:val="0"/>
-          <w:numId w:val="2"/>
+          <w:numId w:val="7"/>
         </w:numPr>
         <w:bidi/>
         <w:jc w:val="both"/>
+        <w:rPr>
+          <w:rFonts w:cs="B Nazanin"/>
+        </w:rPr>
+      </w:pPr>
+      <w:r>
         <w:rPr>
           <w:rFonts w:cs="B Nazanin"/>
           <w:b/>
           <w:bCs/>
           <w:sz w:val="32"/>
           <w:szCs w:val="32"/>
-          <w:lang w:bidi="fa-IR"/>
-        </w:rPr>
-      </w:pPr>
-      <w:r>
-        <w:rPr>
-          <w:rFonts w:cs="B Nazanin"/>
-          <w:b/>
-          <w:bCs/>
-          <w:sz w:val="32"/>
-          <w:szCs w:val="32"/>
-          <w:rtl/>
-          <w:lang w:bidi="fa-IR"/>
-        </w:rPr>
-        <w:t>انتقال اعتبار</w:t>
-      </w:r>
-      <w:r>
-        <w:rPr>
-          <w:rFonts w:cs="B Nazanin"/>
-          <w:b/>
-          <w:bCs/>
-          <w:sz w:val="32"/>
-          <w:szCs w:val="32"/>
+          <w:rtl/>
+          <w:lang w:bidi="fa-IR"/>
+        </w:rPr>
+        <w:t>آمار غذای رزرو شده به ازای هر روز را بتواند مشاهده کند</w:t>
+      </w:r>
+      <w:r>
+        <w:rPr>
+          <w:rFonts w:cs="B Nazanin"/>
+          <w:sz w:val="28"/>
+          <w:szCs w:val="28"/>
           <w:rtl/>
           <w:lang w:bidi="fa-IR"/>
         </w:rPr>
@@ -2172,9 +1949,6 @@
         <w:jc w:val="both"/>
         <w:rPr>
           <w:rFonts w:cs="B Nazanin"/>
-          <w:sz w:val="28"/>
-          <w:szCs w:val="28"/>
-          <w:lang w:bidi="fa-IR"/>
         </w:rPr>
       </w:pPr>
       <w:r>
@@ -2194,27 +1968,7 @@
           <w:rtl/>
           <w:lang w:bidi="fa-IR"/>
         </w:rPr>
-        <w:t xml:space="preserve">: </w:t>
-      </w:r>
-      <w:r>
-        <w:rPr>
-          <w:rFonts w:cs="B Nazanin"/>
-          <w:sz w:val="28"/>
-          <w:szCs w:val="28"/>
-          <w:rtl/>
-          <w:lang w:bidi="fa-IR"/>
-        </w:rPr>
-        <w:t>در هر موقع لازم میتواند در خواست انتقال اعتبا</w:t>
-      </w:r>
-      <w:r>
-        <w:rPr>
-          <w:rFonts w:cs="B Nazanin"/>
-          <w:sz w:val="28"/>
-          <w:szCs w:val="28"/>
-          <w:rtl/>
-          <w:lang w:bidi="fa-IR"/>
-        </w:rPr>
-        <w:t>ر دهد</w:t>
+        <w:t xml:space="preserve"> : در هر موقع مسئولین آشپزخانه‌ها می‌توانند غذای رزرو شده را مشاهده کنند.</w:t>
       </w:r>
     </w:p>
     <w:p>
@@ -2228,19 +1982,15 @@
         <w:jc w:val="both"/>
         <w:rPr>
           <w:rFonts w:cs="B Nazanin"/>
-          <w:sz w:val="28"/>
-          <w:szCs w:val="28"/>
-          <w:lang w:bidi="fa-IR"/>
-        </w:rPr>
-      </w:pPr>
-      <w:r>
-        <w:rPr>
-          <w:rFonts w:cs="B Nazanin"/>
-          <w:sz w:val="28"/>
-          <w:szCs w:val="28"/>
-          <w:lang w:bidi="fa-IR"/>
-        </w:rPr>
-        <w:lastRenderedPageBreak/>
+        </w:rPr>
+      </w:pPr>
+      <w:r>
+        <w:rPr>
+          <w:rFonts w:cs="B Nazanin"/>
+          <w:sz w:val="28"/>
+          <w:szCs w:val="28"/>
+          <w:lang w:bidi="fa-IR"/>
+        </w:rPr>
         <w:t>Information</w:t>
       </w:r>
       <w:r>
@@ -2251,27 +2001,7 @@
           <w:rtl/>
           <w:lang w:bidi="fa-IR"/>
         </w:rPr>
-        <w:t xml:space="preserve">: </w:t>
-      </w:r>
-      <w:r>
-        <w:rPr>
-          <w:rFonts w:cs="B Nazanin"/>
-          <w:sz w:val="28"/>
-          <w:szCs w:val="28"/>
-          <w:rtl/>
-          <w:lang w:bidi="fa-IR"/>
-        </w:rPr>
-        <w:t>با داشتن شماره دانشجویی یا شماره پرسنلی فرد مورد نظر میتواند اعتبار را انتقال دهد</w:t>
-      </w:r>
-      <w:r>
-        <w:rPr>
-          <w:rFonts w:cs="B Nazanin"/>
-          <w:sz w:val="28"/>
-          <w:szCs w:val="28"/>
-          <w:rtl/>
-          <w:lang w:bidi="fa-IR"/>
-        </w:rPr>
-        <w:t>.</w:t>
+        <w:t>: با استفاده از پارامترهای مناسب برای جست‌و‌جو مانند زن یا مرد بودن رزرو کننده(برای تشخیص نحوه توزیع غذا) و یا تعداد غذای رزرو شده، اطلاعات مناسب در اخیتار مسئولین آشپزنخانه قرار می‌گیرد.</w:t>
       </w:r>
     </w:p>
     <w:p>
@@ -2285,9 +2015,6 @@
         <w:jc w:val="both"/>
         <w:rPr>
           <w:rFonts w:cs="B Nazanin"/>
-          <w:sz w:val="28"/>
-          <w:szCs w:val="28"/>
-          <w:lang w:bidi="fa-IR"/>
         </w:rPr>
       </w:pPr>
       <w:r>
@@ -2307,27 +2034,7 @@
           <w:rtl/>
           <w:lang w:bidi="fa-IR"/>
         </w:rPr>
-        <w:t xml:space="preserve">: </w:t>
-      </w:r>
-      <w:r>
-        <w:rPr>
-          <w:rFonts w:cs="B Nazanin"/>
-          <w:sz w:val="28"/>
-          <w:szCs w:val="28"/>
-          <w:rtl/>
-          <w:lang w:bidi="fa-IR"/>
-        </w:rPr>
-        <w:t>از تراکنش های بانکی بیهوده کاسته میشود</w:t>
-      </w:r>
-      <w:r>
-        <w:rPr>
-          <w:rFonts w:cs="B Nazanin"/>
-          <w:sz w:val="28"/>
-          <w:szCs w:val="28"/>
-          <w:rtl/>
-          <w:lang w:bidi="fa-IR"/>
-        </w:rPr>
-        <w:t>.</w:t>
+        <w:t>: باعث عدم هدررفت منابع غذایی و انسانی می شود.</w:t>
       </w:r>
     </w:p>
     <w:p>
@@ -2341,9 +2048,6 @@
         <w:jc w:val="both"/>
         <w:rPr>
           <w:rFonts w:cs="B Nazanin"/>
-          <w:sz w:val="28"/>
-          <w:szCs w:val="28"/>
-          <w:lang w:bidi="fa-IR"/>
         </w:rPr>
       </w:pPr>
       <w:r>
@@ -2363,27 +2067,7 @@
           <w:rtl/>
           <w:lang w:bidi="fa-IR"/>
         </w:rPr>
-        <w:t xml:space="preserve">: </w:t>
-      </w:r>
-      <w:r>
-        <w:rPr>
-          <w:rFonts w:cs="B Nazanin"/>
-          <w:sz w:val="28"/>
-          <w:szCs w:val="28"/>
-          <w:rtl/>
-          <w:lang w:bidi="fa-IR"/>
-        </w:rPr>
-        <w:t>باید مبلغ انتقال از میزان موجودی شخص کمتر باشد</w:t>
-      </w:r>
-      <w:r>
-        <w:rPr>
-          <w:rFonts w:cs="B Nazanin"/>
-          <w:sz w:val="28"/>
-          <w:szCs w:val="28"/>
-          <w:rtl/>
-          <w:lang w:bidi="fa-IR"/>
-        </w:rPr>
-        <w:t>.</w:t>
+        <w:t>:تنها مسیولین آشپزخانه می توانند این اطلاعات را مشاهده کنند و همچنین امکان مشاهده جزییات رزرو کننده را ندارد.</w:t>
       </w:r>
     </w:p>
     <w:p>
@@ -2397,9 +2081,6 @@
         <w:jc w:val="both"/>
         <w:rPr>
           <w:rFonts w:cs="B Nazanin"/>
-          <w:sz w:val="28"/>
-          <w:szCs w:val="28"/>
-          <w:lang w:bidi="fa-IR"/>
         </w:rPr>
       </w:pPr>
       <w:r>
@@ -2419,57 +2100,7 @@
           <w:rtl/>
           <w:lang w:bidi="fa-IR"/>
         </w:rPr>
-        <w:t xml:space="preserve">: </w:t>
-      </w:r>
-      <w:r>
-        <w:rPr>
-          <w:rFonts w:cs="B Nazanin"/>
-          <w:sz w:val="28"/>
-          <w:szCs w:val="28"/>
-          <w:rtl/>
-          <w:lang w:bidi="fa-IR"/>
-        </w:rPr>
-        <w:t>از کارمزد دادن بیهوده به بانک جلوگیر</w:t>
-      </w:r>
-      <w:r>
-        <w:rPr>
-          <w:rFonts w:cs="B Nazanin"/>
-          <w:sz w:val="28"/>
-          <w:szCs w:val="28"/>
-          <w:rtl/>
-          <w:lang w:bidi="fa-IR"/>
-        </w:rPr>
-        <w:t>ی می</w:t>
-      </w:r>
-      <w:r>
-        <w:rPr>
-          <w:rFonts w:cs="B Nazanin"/>
-          <w:sz w:val="28"/>
-          <w:szCs w:val="28"/>
-          <w:rtl/>
-          <w:lang w:bidi="fa-IR"/>
-        </w:rPr>
-        <w:softHyphen/>
-      </w:r>
-      <w:r>
-        <w:rPr>
-          <w:rFonts w:cs="B Nazanin"/>
-          <w:sz w:val="28"/>
-          <w:szCs w:val="28"/>
-          <w:rtl/>
-          <w:lang w:bidi="fa-IR"/>
-        </w:rPr>
-        <w:t>شود</w:t>
-      </w:r>
-      <w:r>
-        <w:rPr>
-          <w:rFonts w:cs="B Nazanin"/>
-          <w:sz w:val="28"/>
-          <w:szCs w:val="28"/>
-          <w:rtl/>
-          <w:lang w:bidi="fa-IR"/>
-        </w:rPr>
-        <w:t>.</w:t>
+        <w:t>: نیازی به آمار گیری دستی رزرو کننده ها نمی باشد.</w:t>
       </w:r>
     </w:p>
     <w:p>
@@ -2483,9 +2114,6 @@
         <w:jc w:val="both"/>
         <w:rPr>
           <w:rFonts w:cs="B Nazanin"/>
-          <w:sz w:val="28"/>
-          <w:szCs w:val="28"/>
-          <w:lang w:bidi="fa-IR"/>
         </w:rPr>
       </w:pPr>
       <w:r>
@@ -2505,922 +2133,7 @@
           <w:rtl/>
           <w:lang w:bidi="fa-IR"/>
         </w:rPr>
-        <w:t xml:space="preserve">: </w:t>
-      </w:r>
-      <w:r>
-        <w:rPr>
-          <w:rFonts w:cs="B Nazanin"/>
-          <w:sz w:val="28"/>
-          <w:szCs w:val="28"/>
-          <w:rtl/>
-          <w:lang w:bidi="fa-IR"/>
-        </w:rPr>
-        <w:t>دانشجویان و کارکنان از این سرویس استفاده می</w:t>
-      </w:r>
-      <w:r>
-        <w:rPr>
-          <w:rFonts w:cs="B Nazanin"/>
-          <w:sz w:val="28"/>
-          <w:szCs w:val="28"/>
-          <w:rtl/>
-          <w:lang w:bidi="fa-IR"/>
-        </w:rPr>
-        <w:softHyphen/>
-      </w:r>
-      <w:r>
-        <w:rPr>
-          <w:rFonts w:cs="B Nazanin"/>
-          <w:sz w:val="28"/>
-          <w:szCs w:val="28"/>
-          <w:rtl/>
-          <w:lang w:bidi="fa-IR"/>
-        </w:rPr>
-        <w:t>کنند</w:t>
-      </w:r>
-      <w:r>
-        <w:rPr>
-          <w:rFonts w:cs="B Nazanin"/>
-          <w:sz w:val="28"/>
-          <w:szCs w:val="28"/>
-          <w:rtl/>
-          <w:lang w:bidi="fa-IR"/>
-        </w:rPr>
-        <w:t>.</w:t>
-      </w:r>
-      <w:r>
-        <w:rPr>
-          <w:rFonts w:cs="B Nazanin"/>
-          <w:sz w:val="28"/>
-          <w:szCs w:val="28"/>
-          <w:rtl/>
-          <w:lang w:bidi="fa-IR"/>
-        </w:rPr>
-        <w:t>و نیازی به درگاه بانکی نیست</w:t>
-      </w:r>
-      <w:r>
-        <w:rPr>
-          <w:rFonts w:cs="B Nazanin"/>
-          <w:sz w:val="28"/>
-          <w:szCs w:val="28"/>
-          <w:rtl/>
-          <w:lang w:bidi="fa-IR"/>
-        </w:rPr>
-        <w:t xml:space="preserve">. </w:t>
-      </w:r>
-    </w:p>
-    <w:p>
-      <w:pPr>
-        <w:pStyle w:val="ListParagraph"/>
-        <w:numPr>
-          <w:ilvl w:val="0"/>
-          <w:numId w:val="2"/>
-        </w:numPr>
-        <w:bidi/>
-        <w:jc w:val="both"/>
-        <w:rPr>
-          <w:rFonts w:cs="B Nazanin"/>
-          <w:b/>
-          <w:bCs/>
-          <w:sz w:val="32"/>
-          <w:szCs w:val="32"/>
-          <w:lang w:bidi="fa-IR"/>
-        </w:rPr>
-      </w:pPr>
-      <w:r>
-        <w:rPr>
-          <w:rFonts w:cs="B Nazanin"/>
-          <w:b/>
-          <w:bCs/>
-          <w:sz w:val="32"/>
-          <w:szCs w:val="32"/>
-          <w:rtl/>
-          <w:lang w:bidi="fa-IR"/>
-        </w:rPr>
-        <w:t>گزارش عملکرد</w:t>
-      </w:r>
-      <w:r>
-        <w:rPr>
-          <w:rFonts w:cs="B Nazanin"/>
-          <w:b/>
-          <w:bCs/>
-          <w:sz w:val="32"/>
-          <w:szCs w:val="32"/>
-          <w:rtl/>
-          <w:lang w:bidi="fa-IR"/>
-        </w:rPr>
-        <w:t xml:space="preserve">: </w:t>
-      </w:r>
-    </w:p>
-    <w:p>
-      <w:pPr>
-        <w:pStyle w:val="ListParagraph"/>
-        <w:numPr>
-          <w:ilvl w:val="0"/>
-          <w:numId w:val="3"/>
-        </w:numPr>
-        <w:bidi/>
-        <w:jc w:val="both"/>
-        <w:rPr>
-          <w:rFonts w:cs="B Nazanin"/>
-        </w:rPr>
-      </w:pPr>
-      <w:r>
-        <w:rPr>
-          <w:rFonts w:cs="B Nazanin"/>
-          <w:sz w:val="28"/>
-          <w:szCs w:val="28"/>
-          <w:lang w:bidi="fa-IR"/>
-        </w:rPr>
-        <w:t>Performance</w:t>
-      </w:r>
-      <w:r>
-        <w:rPr>
-          <w:rFonts w:cs="B Nazanin"/>
-          <w:sz w:val="28"/>
-          <w:szCs w:val="28"/>
-          <w:rtl/>
-          <w:lang w:bidi="fa-IR"/>
-        </w:rPr>
-        <w:t xml:space="preserve">: </w:t>
-      </w:r>
-      <w:r>
-        <w:rPr>
-          <w:rFonts w:cs="B Nazanin"/>
-          <w:sz w:val="28"/>
-          <w:szCs w:val="28"/>
-          <w:rtl/>
-          <w:lang w:bidi="fa-IR"/>
-        </w:rPr>
-        <w:t>در هر موقع لازم می‌توانند درخواست گزارش عمل‌کرد با بدهند</w:t>
-      </w:r>
-      <w:r>
-        <w:rPr>
-          <w:rFonts w:cs="B Nazanin"/>
-          <w:sz w:val="28"/>
-          <w:szCs w:val="28"/>
-          <w:rtl/>
-          <w:lang w:bidi="fa-IR"/>
-        </w:rPr>
-        <w:t>.</w:t>
-      </w:r>
-    </w:p>
-    <w:p>
-      <w:pPr>
-        <w:pStyle w:val="ListParagraph"/>
-        <w:numPr>
-          <w:ilvl w:val="0"/>
-          <w:numId w:val="3"/>
-        </w:numPr>
-        <w:bidi/>
-        <w:jc w:val="both"/>
-        <w:rPr>
-          <w:rFonts w:cs="B Nazanin"/>
-        </w:rPr>
-      </w:pPr>
-      <w:r>
-        <w:rPr>
-          <w:rFonts w:cs="B Nazanin"/>
-          <w:sz w:val="28"/>
-          <w:szCs w:val="28"/>
-          <w:lang w:bidi="fa-IR"/>
-        </w:rPr>
-        <w:t>Information</w:t>
-      </w:r>
-      <w:r>
-        <w:rPr>
-          <w:rFonts w:cs="B Nazanin"/>
-          <w:sz w:val="28"/>
-          <w:szCs w:val="28"/>
-          <w:rtl/>
-          <w:lang w:bidi="fa-IR"/>
-        </w:rPr>
-        <w:t xml:space="preserve">: </w:t>
-      </w:r>
-      <w:r>
-        <w:rPr>
-          <w:rFonts w:cs="B Nazanin"/>
-          <w:sz w:val="28"/>
-          <w:szCs w:val="28"/>
-          <w:rtl/>
-          <w:lang w:bidi="fa-IR"/>
-        </w:rPr>
-        <w:t>باید فعالیت هایی</w:t>
-      </w:r>
-      <w:r>
-        <w:rPr>
-          <w:rFonts w:cs="B Nazanin"/>
-          <w:sz w:val="28"/>
-          <w:szCs w:val="28"/>
-          <w:rtl/>
-          <w:lang w:bidi="fa-IR"/>
-        </w:rPr>
-        <w:t>(</w:t>
-      </w:r>
-      <w:r>
-        <w:rPr>
-          <w:rFonts w:cs="B Nazanin"/>
-          <w:sz w:val="28"/>
-          <w:szCs w:val="28"/>
-          <w:rtl/>
-          <w:lang w:bidi="fa-IR"/>
-        </w:rPr>
-        <w:t>رزرو، انتقال و افزایش اعتبار</w:t>
-      </w:r>
-      <w:r>
-        <w:rPr>
-          <w:rFonts w:cs="B Nazanin"/>
-          <w:sz w:val="28"/>
-          <w:szCs w:val="28"/>
-          <w:rtl/>
-          <w:lang w:bidi="fa-IR"/>
-        </w:rPr>
-        <w:t xml:space="preserve">)  </w:t>
-      </w:r>
-      <w:r>
-        <w:rPr>
-          <w:rFonts w:cs="B Nazanin"/>
-          <w:sz w:val="28"/>
-          <w:szCs w:val="28"/>
-          <w:rtl/>
-          <w:lang w:bidi="fa-IR"/>
-        </w:rPr>
-        <w:t xml:space="preserve">که کاربر </w:t>
-      </w:r>
-      <w:r>
-        <w:rPr>
-          <w:rFonts w:cs="B Nazanin"/>
-          <w:sz w:val="28"/>
-          <w:szCs w:val="28"/>
-          <w:rtl/>
-          <w:lang w:bidi="fa-IR"/>
-        </w:rPr>
-        <w:t>انجام داده است را در قالب یک جدول نمایش دهد</w:t>
-      </w:r>
-      <w:r>
-        <w:rPr>
-          <w:rFonts w:cs="B Nazanin"/>
-          <w:sz w:val="28"/>
-          <w:szCs w:val="28"/>
-          <w:rtl/>
-          <w:lang w:bidi="fa-IR"/>
-        </w:rPr>
-        <w:t>.</w:t>
-      </w:r>
-    </w:p>
-    <w:p>
-      <w:pPr>
-        <w:pStyle w:val="ListParagraph"/>
-        <w:numPr>
-          <w:ilvl w:val="0"/>
-          <w:numId w:val="3"/>
-        </w:numPr>
-        <w:bidi/>
-        <w:jc w:val="both"/>
-        <w:rPr>
-          <w:rFonts w:cs="B Nazanin"/>
-        </w:rPr>
-      </w:pPr>
-      <w:r>
-        <w:rPr>
-          <w:rFonts w:cs="B Nazanin"/>
-          <w:sz w:val="28"/>
-          <w:szCs w:val="28"/>
-          <w:rtl/>
-          <w:lang w:bidi="fa-IR"/>
-        </w:rPr>
-        <w:t xml:space="preserve"> </w:t>
-      </w:r>
-      <w:r>
-        <w:rPr>
-          <w:rFonts w:cs="B Nazanin"/>
-          <w:sz w:val="28"/>
-          <w:szCs w:val="28"/>
-          <w:lang w:bidi="fa-IR"/>
-        </w:rPr>
-        <w:t>Economy</w:t>
-      </w:r>
-      <w:r>
-        <w:rPr>
-          <w:rFonts w:cs="B Nazanin"/>
-          <w:sz w:val="28"/>
-          <w:szCs w:val="28"/>
-          <w:rtl/>
-          <w:lang w:bidi="fa-IR"/>
-        </w:rPr>
-        <w:t xml:space="preserve">: </w:t>
-      </w:r>
-      <w:r>
-        <w:rPr>
-          <w:rFonts w:cs="B Nazanin"/>
-          <w:sz w:val="28"/>
-          <w:szCs w:val="28"/>
-          <w:rtl/>
-          <w:lang w:bidi="fa-IR"/>
-        </w:rPr>
-        <w:t>کاربر برای پیگیری درخواست های قبلی میتواند به ای مراجعه به معاونت از همین طریق اقدام کند</w:t>
-      </w:r>
-    </w:p>
-    <w:p>
-      <w:pPr>
-        <w:pStyle w:val="ListParagraph"/>
-        <w:numPr>
-          <w:ilvl w:val="0"/>
-          <w:numId w:val="3"/>
-        </w:numPr>
-        <w:bidi/>
-        <w:jc w:val="both"/>
-        <w:rPr>
-          <w:rFonts w:cs="B Nazanin"/>
-        </w:rPr>
-      </w:pPr>
-      <w:r>
-        <w:rPr>
-          <w:rFonts w:cs="B Nazanin"/>
-          <w:sz w:val="28"/>
-          <w:szCs w:val="28"/>
-          <w:lang w:bidi="fa-IR"/>
-        </w:rPr>
-        <w:t>Control</w:t>
-      </w:r>
-      <w:r>
-        <w:rPr>
-          <w:rFonts w:cs="B Nazanin"/>
-          <w:sz w:val="28"/>
-          <w:szCs w:val="28"/>
-          <w:rtl/>
-          <w:lang w:bidi="fa-IR"/>
-        </w:rPr>
-        <w:t xml:space="preserve">: </w:t>
-      </w:r>
-      <w:r>
-        <w:rPr>
-          <w:rFonts w:cs="B Nazanin"/>
-          <w:sz w:val="28"/>
-          <w:szCs w:val="28"/>
-          <w:rtl/>
-          <w:lang w:bidi="fa-IR"/>
-        </w:rPr>
-        <w:t>این نیازمندی مربوط به دانشجویان و کارکنان دانشگاه است و کارفرما نباید گزارش عملکرد تک تک افراد را بتوان</w:t>
-      </w:r>
-      <w:r>
-        <w:rPr>
-          <w:rFonts w:cs="B Nazanin"/>
-          <w:sz w:val="28"/>
-          <w:szCs w:val="28"/>
-          <w:rtl/>
-          <w:lang w:bidi="fa-IR"/>
-        </w:rPr>
-        <w:t>د ببیند</w:t>
-      </w:r>
-    </w:p>
-    <w:p>
-      <w:pPr>
-        <w:pStyle w:val="ListParagraph"/>
-        <w:numPr>
-          <w:ilvl w:val="0"/>
-          <w:numId w:val="3"/>
-        </w:numPr>
-        <w:bidi/>
-        <w:jc w:val="both"/>
-        <w:rPr>
-          <w:rFonts w:cs="B Nazanin"/>
-        </w:rPr>
-      </w:pPr>
-      <w:r>
-        <w:rPr>
-          <w:rFonts w:cs="B Nazanin"/>
-          <w:sz w:val="28"/>
-          <w:szCs w:val="28"/>
-          <w:lang w:bidi="fa-IR"/>
-        </w:rPr>
-        <w:t>Efficiency</w:t>
-      </w:r>
-      <w:r>
-        <w:rPr>
-          <w:rFonts w:cs="B Nazanin"/>
-          <w:sz w:val="28"/>
-          <w:szCs w:val="28"/>
-          <w:rtl/>
-          <w:lang w:bidi="fa-IR"/>
-        </w:rPr>
-        <w:t xml:space="preserve">: </w:t>
-      </w:r>
-      <w:r>
-        <w:rPr>
-          <w:rFonts w:cs="B Nazanin"/>
-          <w:sz w:val="28"/>
-          <w:szCs w:val="28"/>
-          <w:rtl/>
-          <w:lang w:bidi="fa-IR"/>
-        </w:rPr>
-        <w:t>برای گرفتن گزارش احتیاجی به اپراتور برای انجام گزارش گیری نیست</w:t>
-      </w:r>
-      <w:r>
-        <w:rPr>
-          <w:rFonts w:cs="B Nazanin"/>
-          <w:sz w:val="28"/>
-          <w:szCs w:val="28"/>
-          <w:rtl/>
-          <w:lang w:bidi="fa-IR"/>
-        </w:rPr>
-        <w:t>.</w:t>
-      </w:r>
-    </w:p>
-    <w:p>
-      <w:pPr>
-        <w:pStyle w:val="ListParagraph"/>
-        <w:numPr>
-          <w:ilvl w:val="0"/>
-          <w:numId w:val="3"/>
-        </w:numPr>
-        <w:bidi/>
-        <w:jc w:val="both"/>
-        <w:rPr>
-          <w:rFonts w:cs="B Nazanin"/>
-        </w:rPr>
-      </w:pPr>
-      <w:r>
-        <w:rPr>
-          <w:rFonts w:cs="B Nazanin"/>
-          <w:sz w:val="28"/>
-          <w:szCs w:val="28"/>
-          <w:lang w:bidi="fa-IR"/>
-        </w:rPr>
-        <w:t>Service</w:t>
-      </w:r>
-      <w:r>
-        <w:rPr>
-          <w:rFonts w:cs="B Nazanin"/>
-          <w:sz w:val="28"/>
-          <w:szCs w:val="28"/>
-          <w:rtl/>
-          <w:lang w:bidi="fa-IR"/>
-        </w:rPr>
-        <w:t xml:space="preserve">: </w:t>
-      </w:r>
-      <w:r>
-        <w:rPr>
-          <w:rFonts w:cs="B Nazanin"/>
-          <w:sz w:val="28"/>
-          <w:szCs w:val="28"/>
-          <w:rtl/>
-          <w:lang w:bidi="fa-IR"/>
-        </w:rPr>
-        <w:t>دانشجویان و کارکنان از این سرویس استفاده می</w:t>
-      </w:r>
-      <w:r>
-        <w:rPr>
-          <w:rFonts w:cs="B Nazanin"/>
-          <w:sz w:val="28"/>
-          <w:szCs w:val="28"/>
-          <w:rtl/>
-          <w:lang w:bidi="fa-IR"/>
-        </w:rPr>
-        <w:softHyphen/>
-      </w:r>
-      <w:r>
-        <w:rPr>
-          <w:rFonts w:cs="B Nazanin"/>
-          <w:sz w:val="28"/>
-          <w:szCs w:val="28"/>
-          <w:rtl/>
-          <w:lang w:bidi="fa-IR"/>
-        </w:rPr>
-        <w:t>کنند</w:t>
-      </w:r>
-      <w:r>
-        <w:rPr>
-          <w:rFonts w:cs="B Nazanin"/>
-          <w:sz w:val="28"/>
-          <w:szCs w:val="28"/>
-          <w:rtl/>
-          <w:lang w:bidi="fa-IR"/>
-        </w:rPr>
-        <w:t>.</w:t>
-      </w:r>
-    </w:p>
-    <w:p>
-      <w:pPr>
-        <w:pStyle w:val="ListParagraph"/>
-        <w:numPr>
-          <w:ilvl w:val="0"/>
-          <w:numId w:val="7"/>
-        </w:numPr>
-        <w:bidi/>
-        <w:jc w:val="both"/>
-        <w:rPr>
-          <w:rFonts w:cs="B Nazanin"/>
-        </w:rPr>
-      </w:pPr>
-      <w:r>
-        <w:rPr>
-          <w:rFonts w:cs="B Nazanin"/>
-          <w:b/>
-          <w:bCs/>
-          <w:sz w:val="32"/>
-          <w:szCs w:val="32"/>
-          <w:rtl/>
-          <w:lang w:bidi="fa-IR"/>
-        </w:rPr>
-        <w:t>آمار غذای رزرو شده به ازای هر روز را بتواند مشاهده کند</w:t>
-      </w:r>
-      <w:r>
-        <w:rPr>
-          <w:rFonts w:cs="B Nazanin"/>
-          <w:sz w:val="28"/>
-          <w:szCs w:val="28"/>
-          <w:rtl/>
-          <w:lang w:bidi="fa-IR"/>
-        </w:rPr>
-        <w:t xml:space="preserve">: </w:t>
-      </w:r>
-    </w:p>
-    <w:p>
-      <w:pPr>
-        <w:pStyle w:val="ListParagraph"/>
-        <w:numPr>
-          <w:ilvl w:val="0"/>
-          <w:numId w:val="3"/>
-        </w:numPr>
-        <w:bidi/>
-        <w:jc w:val="both"/>
-        <w:rPr>
-          <w:rFonts w:cs="B Nazanin"/>
-        </w:rPr>
-      </w:pPr>
-      <w:r>
-        <w:rPr>
-          <w:rFonts w:cs="B Nazanin"/>
-          <w:sz w:val="28"/>
-          <w:szCs w:val="28"/>
-          <w:lang w:bidi="fa-IR"/>
-        </w:rPr>
-        <w:t>Performance</w:t>
-      </w:r>
-      <w:r>
-        <w:rPr>
-          <w:rFonts w:cs="B Nazanin"/>
-          <w:sz w:val="28"/>
-          <w:szCs w:val="28"/>
-          <w:rtl/>
-          <w:lang w:bidi="fa-IR"/>
-        </w:rPr>
-        <w:t xml:space="preserve"> : </w:t>
-      </w:r>
-      <w:r>
-        <w:rPr>
-          <w:rFonts w:cs="B Nazanin"/>
-          <w:sz w:val="28"/>
-          <w:szCs w:val="28"/>
-          <w:rtl/>
-          <w:lang w:bidi="fa-IR"/>
-        </w:rPr>
-        <w:t xml:space="preserve">در هر موقع مسئولین آشپزخانه‌ها می‌توانند </w:t>
-      </w:r>
-      <w:r>
-        <w:rPr>
-          <w:rFonts w:cs="B Nazanin"/>
-          <w:sz w:val="28"/>
-          <w:szCs w:val="28"/>
-          <w:rtl/>
-          <w:lang w:bidi="fa-IR"/>
-        </w:rPr>
-        <w:t>غذای رزرو شده را مشاهده کنند</w:t>
-      </w:r>
-      <w:r>
-        <w:rPr>
-          <w:rFonts w:cs="B Nazanin"/>
-          <w:sz w:val="28"/>
-          <w:szCs w:val="28"/>
-          <w:rtl/>
-          <w:lang w:bidi="fa-IR"/>
-        </w:rPr>
-        <w:t>.</w:t>
-      </w:r>
-    </w:p>
-    <w:p>
-      <w:pPr>
-        <w:pStyle w:val="ListParagraph"/>
-        <w:numPr>
-          <w:ilvl w:val="0"/>
-          <w:numId w:val="3"/>
-        </w:numPr>
-        <w:bidi/>
-        <w:jc w:val="both"/>
-        <w:rPr>
-          <w:rFonts w:cs="B Nazanin"/>
-        </w:rPr>
-      </w:pPr>
-      <w:r>
-        <w:rPr>
-          <w:rFonts w:cs="B Nazanin"/>
-          <w:sz w:val="28"/>
-          <w:szCs w:val="28"/>
-          <w:lang w:bidi="fa-IR"/>
-        </w:rPr>
-        <w:t>Information</w:t>
-      </w:r>
-      <w:r>
-        <w:rPr>
-          <w:rFonts w:cs="B Nazanin"/>
-          <w:sz w:val="28"/>
-          <w:szCs w:val="28"/>
-          <w:rtl/>
-          <w:lang w:bidi="fa-IR"/>
-        </w:rPr>
-        <w:t xml:space="preserve">: </w:t>
-      </w:r>
-      <w:r>
-        <w:rPr>
-          <w:rFonts w:cs="B Nazanin"/>
-          <w:sz w:val="28"/>
-          <w:szCs w:val="28"/>
-          <w:rtl/>
-          <w:lang w:bidi="fa-IR"/>
-        </w:rPr>
-        <w:t>با استفاده از پارامترهای مناسب برای جست‌و‌جو مانند زن یا مرد بودن رزرو کننده</w:t>
-      </w:r>
-      <w:r>
-        <w:rPr>
-          <w:rFonts w:cs="B Nazanin"/>
-          <w:sz w:val="28"/>
-          <w:szCs w:val="28"/>
-          <w:rtl/>
-          <w:lang w:bidi="fa-IR"/>
-        </w:rPr>
-        <w:t>(</w:t>
-      </w:r>
-      <w:r>
-        <w:rPr>
-          <w:rFonts w:cs="B Nazanin"/>
-          <w:sz w:val="28"/>
-          <w:szCs w:val="28"/>
-          <w:rtl/>
-          <w:lang w:bidi="fa-IR"/>
-        </w:rPr>
-        <w:t>برای تشخیص نحوه توزیع غذا</w:t>
-      </w:r>
-      <w:r>
-        <w:rPr>
-          <w:rFonts w:cs="B Nazanin"/>
-          <w:sz w:val="28"/>
-          <w:szCs w:val="28"/>
-          <w:rtl/>
-          <w:lang w:bidi="fa-IR"/>
-        </w:rPr>
-        <w:t xml:space="preserve">) </w:t>
-      </w:r>
-      <w:r>
-        <w:rPr>
-          <w:rFonts w:cs="B Nazanin"/>
-          <w:sz w:val="28"/>
-          <w:szCs w:val="28"/>
-          <w:rtl/>
-          <w:lang w:bidi="fa-IR"/>
-        </w:rPr>
-        <w:t>و یا تعداد غذای رزرو شده، اطلاعات مناسب در اخیتار مسئولین آشپزنخانه قرار می‌گیرد</w:t>
-      </w:r>
-      <w:r>
-        <w:rPr>
-          <w:rFonts w:cs="B Nazanin"/>
-          <w:sz w:val="28"/>
-          <w:szCs w:val="28"/>
-          <w:rtl/>
-          <w:lang w:bidi="fa-IR"/>
-        </w:rPr>
-        <w:t>.</w:t>
-      </w:r>
-    </w:p>
-    <w:p>
-      <w:pPr>
-        <w:pStyle w:val="ListParagraph"/>
-        <w:numPr>
-          <w:ilvl w:val="0"/>
-          <w:numId w:val="3"/>
-        </w:numPr>
-        <w:bidi/>
-        <w:jc w:val="both"/>
-        <w:rPr>
-          <w:rFonts w:cs="B Nazanin"/>
-        </w:rPr>
-      </w:pPr>
-      <w:r>
-        <w:rPr>
-          <w:rFonts w:cs="B Nazanin"/>
-          <w:sz w:val="28"/>
-          <w:szCs w:val="28"/>
-          <w:lang w:bidi="fa-IR"/>
-        </w:rPr>
-        <w:t>Economy</w:t>
-      </w:r>
-      <w:r>
-        <w:rPr>
-          <w:rFonts w:cs="B Nazanin"/>
-          <w:sz w:val="28"/>
-          <w:szCs w:val="28"/>
-          <w:rtl/>
-          <w:lang w:bidi="fa-IR"/>
-        </w:rPr>
-        <w:t xml:space="preserve">: </w:t>
-      </w:r>
-      <w:r>
-        <w:rPr>
-          <w:rFonts w:cs="B Nazanin"/>
-          <w:sz w:val="28"/>
-          <w:szCs w:val="28"/>
-          <w:rtl/>
-          <w:lang w:bidi="fa-IR"/>
-        </w:rPr>
-        <w:t>باعث عدم هدررفت من</w:t>
-      </w:r>
-      <w:r>
-        <w:rPr>
-          <w:rFonts w:cs="B Nazanin"/>
-          <w:sz w:val="28"/>
-          <w:szCs w:val="28"/>
-          <w:rtl/>
-          <w:lang w:bidi="fa-IR"/>
-        </w:rPr>
-        <w:t>ابع غذایی و انسانی می شود</w:t>
-      </w:r>
-      <w:r>
-        <w:rPr>
-          <w:rFonts w:cs="B Nazanin"/>
-          <w:sz w:val="28"/>
-          <w:szCs w:val="28"/>
-          <w:rtl/>
-          <w:lang w:bidi="fa-IR"/>
-        </w:rPr>
-        <w:t>.</w:t>
-      </w:r>
-    </w:p>
-    <w:p>
-      <w:pPr>
-        <w:pStyle w:val="ListParagraph"/>
-        <w:numPr>
-          <w:ilvl w:val="0"/>
-          <w:numId w:val="3"/>
-        </w:numPr>
-        <w:bidi/>
-        <w:jc w:val="both"/>
-        <w:rPr>
-          <w:rFonts w:cs="B Nazanin"/>
-        </w:rPr>
-      </w:pPr>
-      <w:r>
-        <w:rPr>
-          <w:rFonts w:cs="B Nazanin"/>
-          <w:sz w:val="28"/>
-          <w:szCs w:val="28"/>
-          <w:lang w:bidi="fa-IR"/>
-        </w:rPr>
-        <w:t>Control</w:t>
-      </w:r>
-      <w:r>
-        <w:rPr>
-          <w:rFonts w:cs="B Nazanin"/>
-          <w:sz w:val="28"/>
-          <w:szCs w:val="28"/>
-          <w:rtl/>
-          <w:lang w:bidi="fa-IR"/>
-        </w:rPr>
-        <w:t>:</w:t>
-      </w:r>
-      <w:r>
-        <w:rPr>
-          <w:rFonts w:cs="B Nazanin"/>
-          <w:sz w:val="28"/>
-          <w:szCs w:val="28"/>
-          <w:rtl/>
-          <w:lang w:bidi="fa-IR"/>
-        </w:rPr>
-        <w:t>تنها مسیولین آشپزخانه می توانند این اطلاعات را مشاهده کنند و همچنین امکان مشاهده جزییات رزرو کننده را ندارد</w:t>
-      </w:r>
-      <w:r>
-        <w:rPr>
-          <w:rFonts w:cs="B Nazanin"/>
-          <w:sz w:val="28"/>
-          <w:szCs w:val="28"/>
-          <w:rtl/>
-          <w:lang w:bidi="fa-IR"/>
-        </w:rPr>
-        <w:t>.</w:t>
-      </w:r>
-    </w:p>
-    <w:p>
-      <w:pPr>
-        <w:pStyle w:val="ListParagraph"/>
-        <w:numPr>
-          <w:ilvl w:val="0"/>
-          <w:numId w:val="3"/>
-        </w:numPr>
-        <w:bidi/>
-        <w:jc w:val="both"/>
-        <w:rPr>
-          <w:rFonts w:cs="B Nazanin"/>
-        </w:rPr>
-      </w:pPr>
-      <w:r>
-        <w:rPr>
-          <w:rFonts w:cs="B Nazanin"/>
-          <w:sz w:val="28"/>
-          <w:szCs w:val="28"/>
-          <w:lang w:bidi="fa-IR"/>
-        </w:rPr>
-        <w:t>Efficiency</w:t>
-      </w:r>
-      <w:r>
-        <w:rPr>
-          <w:rFonts w:cs="B Nazanin"/>
-          <w:sz w:val="28"/>
-          <w:szCs w:val="28"/>
-          <w:rtl/>
-          <w:lang w:bidi="fa-IR"/>
-        </w:rPr>
-        <w:t xml:space="preserve">: </w:t>
-      </w:r>
-      <w:r>
-        <w:rPr>
-          <w:rFonts w:cs="B Nazanin"/>
-          <w:sz w:val="28"/>
-          <w:szCs w:val="28"/>
-          <w:rtl/>
-          <w:lang w:bidi="fa-IR"/>
-        </w:rPr>
-        <w:t>نیازی به آمار گیری دستی رزرو کننده ها نمی باشد</w:t>
-      </w:r>
-      <w:r>
-        <w:rPr>
-          <w:rFonts w:cs="B Nazanin"/>
-          <w:sz w:val="28"/>
-          <w:szCs w:val="28"/>
-          <w:rtl/>
-          <w:lang w:bidi="fa-IR"/>
-        </w:rPr>
-        <w:t>.</w:t>
-      </w:r>
-    </w:p>
-    <w:p>
-      <w:pPr>
-        <w:pStyle w:val="ListParagraph"/>
-        <w:numPr>
-          <w:ilvl w:val="0"/>
-          <w:numId w:val="3"/>
-        </w:numPr>
-        <w:bidi/>
-        <w:jc w:val="both"/>
-        <w:rPr>
-          <w:rFonts w:cs="B Nazanin"/>
-        </w:rPr>
-      </w:pPr>
-      <w:r>
-        <w:rPr>
-          <w:rFonts w:cs="B Nazanin"/>
-          <w:sz w:val="28"/>
-          <w:szCs w:val="28"/>
-          <w:lang w:bidi="fa-IR"/>
-        </w:rPr>
-        <w:t>Service</w:t>
-      </w:r>
-      <w:r>
-        <w:rPr>
-          <w:rFonts w:cs="B Nazanin"/>
-          <w:sz w:val="28"/>
-          <w:szCs w:val="28"/>
-          <w:rtl/>
-          <w:lang w:bidi="fa-IR"/>
-        </w:rPr>
-        <w:t xml:space="preserve">: </w:t>
-      </w:r>
-      <w:r>
-        <w:rPr>
-          <w:rFonts w:cs="B Nazanin"/>
-          <w:sz w:val="28"/>
-          <w:szCs w:val="28"/>
-          <w:rtl/>
-          <w:lang w:bidi="fa-IR"/>
-        </w:rPr>
-        <w:t>تنها مسیولین آشپزخانه ها می توانند این اطلا</w:t>
-      </w:r>
-      <w:r>
-        <w:rPr>
-          <w:rFonts w:cs="B Nazanin"/>
-          <w:sz w:val="28"/>
-          <w:szCs w:val="28"/>
-          <w:rtl/>
-          <w:lang w:bidi="fa-IR"/>
-        </w:rPr>
-        <w:t>عات را مشاهده کنند</w:t>
-      </w:r>
-      <w:r>
-        <w:rPr>
-          <w:rFonts w:cs="B Nazanin"/>
-          <w:sz w:val="28"/>
-          <w:szCs w:val="28"/>
-          <w:rtl/>
-          <w:lang w:bidi="fa-IR"/>
-        </w:rPr>
-        <w:t>.</w:t>
+        <w:t>: تنها مسیولین آشپزخانه ها می توانند این اطلاعات را مشاهده کنند.</w:t>
       </w:r>
     </w:p>
     <w:p>
@@ -3509,17 +2222,7 @@
           <w:rtl/>
           <w:lang w:bidi="fa-IR"/>
         </w:rPr>
-        <w:t xml:space="preserve"> : </w:t>
-      </w:r>
-      <w:r>
-        <w:rPr>
-          <w:rFonts w:cs="B Nazanin"/>
-          <w:sz w:val="28"/>
-          <w:szCs w:val="28"/>
-          <w:rtl/>
-          <w:lang w:bidi="fa-IR"/>
-        </w:rPr>
-        <w:t xml:space="preserve">تا </w:t>
+        <w:t xml:space="preserve"> : تا </w:t>
       </w:r>
       <w:r>
         <w:rPr>
@@ -3538,27 +2241,7 @@
           <w:rtl/>
           <w:lang w:bidi="fa-IR"/>
         </w:rPr>
-        <w:t xml:space="preserve"> </w:t>
-      </w:r>
-      <w:r>
-        <w:rPr>
-          <w:rFonts w:cs="B Nazanin"/>
-          <w:sz w:val="28"/>
-          <w:szCs w:val="28"/>
-          <w:rtl/>
-          <w:lang w:bidi="fa-IR"/>
-        </w:rPr>
-        <w:t>روز قبل از شروع هفته بعد باید برنامه غذایی آن مشخص شود</w:t>
-      </w:r>
-      <w:r>
-        <w:rPr>
-          <w:rFonts w:cs="B Nazanin"/>
-          <w:sz w:val="28"/>
-          <w:szCs w:val="28"/>
-          <w:rtl/>
-          <w:lang w:bidi="fa-IR"/>
-        </w:rPr>
-        <w:t>.</w:t>
+        <w:t xml:space="preserve"> روز قبل از شروع هفته بعد باید برنامه غذایی آن مشخص شود.</w:t>
       </w:r>
     </w:p>
     <w:p>
@@ -3591,27 +2274,7 @@
           <w:rtl/>
           <w:lang w:bidi="fa-IR"/>
         </w:rPr>
-        <w:t xml:space="preserve">: </w:t>
-      </w:r>
-      <w:r>
-        <w:rPr>
-          <w:rFonts w:cs="B Nazanin"/>
-          <w:sz w:val="28"/>
-          <w:szCs w:val="28"/>
-          <w:rtl/>
-          <w:lang w:bidi="fa-IR"/>
-        </w:rPr>
-        <w:t>با وارد کردن نام غذاها و قیمت آنها در هر روز برنامه ی هرهفته را تعیین می کند</w:t>
-      </w:r>
-      <w:r>
-        <w:rPr>
-          <w:rFonts w:cs="B Nazanin"/>
-          <w:sz w:val="28"/>
-          <w:szCs w:val="28"/>
-          <w:rtl/>
-          <w:lang w:bidi="fa-IR"/>
-        </w:rPr>
-        <w:t>.</w:t>
+        <w:t>: با وارد کردن نام غذاها و قیمت آنها در هر روز برنامه ی هرهفته را تعیین می کند.</w:t>
       </w:r>
     </w:p>
     <w:p>
@@ -3644,37 +2307,7 @@
           <w:rtl/>
           <w:lang w:bidi="fa-IR"/>
         </w:rPr>
-        <w:t xml:space="preserve">: </w:t>
-      </w:r>
-      <w:r>
-        <w:rPr>
-          <w:rFonts w:cs="B Nazanin"/>
-          <w:sz w:val="28"/>
-          <w:szCs w:val="28"/>
-          <w:rtl/>
-          <w:lang w:bidi="fa-IR"/>
-        </w:rPr>
-        <w:t>می توانند با داشتن برنامه</w:t>
-      </w:r>
-      <w:r>
-        <w:rPr>
-          <w:rFonts w:cs="B Nazanin"/>
-          <w:sz w:val="28"/>
-          <w:szCs w:val="28"/>
-          <w:rtl/>
-          <w:lang w:bidi="fa-IR"/>
-        </w:rPr>
-        <w:t xml:space="preserve"> غذایی منابع را با توجه به برنامه غذایی خریداری کنند</w:t>
-      </w:r>
-      <w:r>
-        <w:rPr>
-          <w:rFonts w:cs="B Nazanin"/>
-          <w:sz w:val="28"/>
-          <w:szCs w:val="28"/>
-          <w:rtl/>
-          <w:lang w:bidi="fa-IR"/>
-        </w:rPr>
-        <w:t>.</w:t>
+        <w:t>: می توانند با داشتن برنامه غذایی منابع را با توجه به برنامه غذایی خریداری کنند.</w:t>
       </w:r>
     </w:p>
     <w:p>
@@ -3707,27 +2340,7 @@
           <w:rtl/>
           <w:lang w:bidi="fa-IR"/>
         </w:rPr>
-        <w:t xml:space="preserve">: </w:t>
-      </w:r>
-      <w:r>
-        <w:rPr>
-          <w:rFonts w:cs="B Nazanin"/>
-          <w:sz w:val="28"/>
-          <w:szCs w:val="28"/>
-          <w:rtl/>
-          <w:lang w:bidi="fa-IR"/>
-        </w:rPr>
-        <w:t>تا قبل از تایید نهایی، دانشجویان و کاربران دانشگاه نمی توانند آن را مشاهده و رزرو نمایند</w:t>
-      </w:r>
-      <w:r>
-        <w:rPr>
-          <w:rFonts w:cs="B Nazanin"/>
-          <w:sz w:val="28"/>
-          <w:szCs w:val="28"/>
-          <w:rtl/>
-          <w:lang w:bidi="fa-IR"/>
-        </w:rPr>
-        <w:t>.</w:t>
+        <w:t>: تا قبل از تایید نهایی، دانشجویان و کاربران دانشگاه نمی توانند آن را مشاهده و رزرو نمایند.</w:t>
       </w:r>
       <w:r>
         <w:rPr>
@@ -3803,27 +2416,7 @@
           <w:rtl/>
           <w:lang w:bidi="fa-IR"/>
         </w:rPr>
-        <w:t xml:space="preserve">: </w:t>
-      </w:r>
-      <w:r>
-        <w:rPr>
-          <w:rFonts w:cs="B Nazanin"/>
-          <w:sz w:val="28"/>
-          <w:szCs w:val="28"/>
-          <w:rtl/>
-          <w:lang w:bidi="fa-IR"/>
-        </w:rPr>
-        <w:t>تنها مسیولین آشپزخانه ها می توانند این برنامه را تعیین کنند</w:t>
-      </w:r>
-      <w:r>
-        <w:rPr>
-          <w:rFonts w:cs="B Nazanin"/>
-          <w:sz w:val="28"/>
-          <w:szCs w:val="28"/>
-          <w:rtl/>
-          <w:lang w:bidi="fa-IR"/>
-        </w:rPr>
-        <w:t>.</w:t>
+        <w:t>: تنها مسیولین آشپزخانه ها می توانند این برنامه را تعیین کنند.</w:t>
       </w:r>
       <w:r>
         <w:rPr>
@@ -3835,8 +2428,6 @@
         </w:rPr>
         <w:t>گزارش برنامه غذایی باید برای معاونت دانشجویی ارسال گردد.</w:t>
       </w:r>
-      <w:bookmarkStart w:id="0" w:name="_GoBack"/>
-      <w:bookmarkEnd w:id="0"/>
     </w:p>
     <w:p>
       <w:pPr>
@@ -3886,77 +2477,7 @@
           <w:rtl/>
           <w:lang w:bidi="fa-IR"/>
         </w:rPr>
-        <w:t>برای راه ا</w:t>
-      </w:r>
-      <w:r>
-        <w:rPr>
-          <w:rFonts w:cs="B Nazanin"/>
-          <w:sz w:val="28"/>
-          <w:szCs w:val="28"/>
-          <w:rtl/>
-          <w:lang w:bidi="fa-IR"/>
-        </w:rPr>
-        <w:t xml:space="preserve">ندازی این سیستم لازم است تا پورتالی مجزا برای دانشجویان و کارکنان و پورتالی دیگر برای کارفرمایان آشپزخانه طراحی گردد که در بستر اینترنت انجام میشود </w:t>
-      </w:r>
-      <w:r>
-        <w:rPr>
-          <w:rFonts w:cs="B Nazanin"/>
-          <w:sz w:val="28"/>
-          <w:szCs w:val="28"/>
-          <w:rtl/>
-          <w:lang w:bidi="fa-IR"/>
-        </w:rPr>
-        <w:t xml:space="preserve">. </w:t>
-      </w:r>
-      <w:r>
-        <w:rPr>
-          <w:rFonts w:cs="B Nazanin"/>
-          <w:sz w:val="28"/>
-          <w:szCs w:val="28"/>
-          <w:rtl/>
-          <w:lang w:bidi="fa-IR"/>
-        </w:rPr>
-        <w:t xml:space="preserve">همچنین در دسترس بودن این سرویس بسیار مهم میباشد </w:t>
-      </w:r>
-      <w:r>
-        <w:rPr>
-          <w:rFonts w:cs="B Nazanin"/>
-          <w:sz w:val="28"/>
-          <w:szCs w:val="28"/>
-          <w:rtl/>
-          <w:lang w:bidi="fa-IR"/>
-        </w:rPr>
-        <w:t xml:space="preserve">. </w:t>
-      </w:r>
-      <w:r>
-        <w:rPr>
-          <w:rFonts w:cs="B Nazanin"/>
-          <w:sz w:val="28"/>
-          <w:szCs w:val="28"/>
-          <w:rtl/>
-          <w:lang w:bidi="fa-IR"/>
-        </w:rPr>
-        <w:t>از طرفی لازم است تا معاونت دانشجویی خود ، اطلاعات دانشجو</w:t>
-      </w:r>
-      <w:r>
-        <w:rPr>
-          <w:rFonts w:cs="B Nazanin"/>
-          <w:sz w:val="28"/>
-          <w:szCs w:val="28"/>
-          <w:rtl/>
-          <w:lang w:bidi="fa-IR"/>
-        </w:rPr>
-        <w:t>یان و کارفرمایان آشپزخانه را وارد سیستم کند و آن‌ها را ثبت نام نماید</w:t>
-      </w:r>
-      <w:r>
-        <w:rPr>
-          <w:rFonts w:cs="B Nazanin"/>
-          <w:sz w:val="28"/>
-          <w:szCs w:val="28"/>
-          <w:rtl/>
-          <w:lang w:bidi="fa-IR"/>
-        </w:rPr>
-        <w:t>.</w:t>
+        <w:t>برای راه اندازی این سیستم لازم است تا پورتالی مجزا برای دانشجویان و کارکنان و پورتالی دیگر برای کارفرمایان آشپزخانه طراحی گردد که در بستر اینترنت انجام میشود . همچنین در دسترس بودن این سرویس بسیار مهم میباشد . از طرفی لازم است تا معاونت دانشجویی خود ، اطلاعات دانشجویان و کارفرمایان آشپزخانه را وارد سیستم کند و آن‌ها را ثبت نام نماید.</w:t>
       </w:r>
     </w:p>
     <w:p>
@@ -4009,17 +2530,7 @@
           <w:lang w:bidi="fa-IR"/>
         </w:rPr>
         <w:lastRenderedPageBreak/>
-        <w:t xml:space="preserve">مطالعه امکان سنجی  </w:t>
-      </w:r>
-      <w:r>
-        <w:rPr>
-          <w:rFonts w:cs="B Nazanin"/>
-          <w:sz w:val="28"/>
-          <w:szCs w:val="28"/>
-          <w:rtl/>
-          <w:lang w:bidi="fa-IR"/>
-        </w:rPr>
-        <w:t>(</w:t>
+        <w:t>مطالعه امکان سنجی  (</w:t>
       </w:r>
       <w:r>
         <w:rPr>
@@ -4105,37 +2616,7 @@
           <w:rtl/>
           <w:lang w:bidi="fa-IR"/>
         </w:rPr>
-        <w:t xml:space="preserve"> : </w:t>
-      </w:r>
-      <w:r>
-        <w:rPr>
-          <w:rFonts w:cs="B Nazanin"/>
-          <w:sz w:val="28"/>
-          <w:szCs w:val="28"/>
-          <w:rtl/>
-          <w:lang w:bidi="fa-IR"/>
-        </w:rPr>
-        <w:t xml:space="preserve">برای راه اندازی این سرویس نیاز داریم دانشجویان و کارکنان باید بتوانند داخل شبکه دانشگاه با سرعت مناسبی غذا به </w:t>
-      </w:r>
-      <w:r>
-        <w:rPr>
-          <w:rFonts w:cs="B Nazanin"/>
-          <w:sz w:val="28"/>
-          <w:szCs w:val="28"/>
-          <w:rtl/>
-          <w:lang w:bidi="fa-IR"/>
-        </w:rPr>
-        <w:t>سیستم رزور غذا متصل شوند</w:t>
-      </w:r>
-      <w:r>
-        <w:rPr>
-          <w:rFonts w:cs="B Nazanin"/>
-          <w:sz w:val="28"/>
-          <w:szCs w:val="28"/>
-          <w:rtl/>
-          <w:lang w:bidi="fa-IR"/>
-        </w:rPr>
-        <w:t>.</w:t>
+        <w:t xml:space="preserve"> : برای راه اندازی این سرویس نیاز داریم دانشجویان و کارکنان باید بتوانند داخل شبکه دانشگاه با سرعت مناسبی غذا به سیستم رزور غذا متصل شوند.</w:t>
       </w:r>
     </w:p>
     <w:p>
@@ -4178,47 +2659,7 @@
           <w:rtl/>
           <w:lang w:bidi="fa-IR"/>
         </w:rPr>
-        <w:t xml:space="preserve"> : </w:t>
-      </w:r>
-      <w:r>
-        <w:rPr>
-          <w:rFonts w:cs="B Nazanin"/>
-          <w:sz w:val="28"/>
-          <w:szCs w:val="28"/>
-          <w:rtl/>
-          <w:lang w:bidi="fa-IR"/>
-        </w:rPr>
-        <w:t>در این سرویس باید احراز هویت از امنیت و اطمینان خاطر خوبی برخوردار باشد</w:t>
-      </w:r>
-      <w:r>
-        <w:rPr>
-          <w:rFonts w:cs="B Nazanin"/>
-          <w:sz w:val="28"/>
-          <w:szCs w:val="28"/>
-          <w:rtl/>
-          <w:lang w:bidi="fa-IR"/>
-        </w:rPr>
-        <w:t xml:space="preserve">. </w:t>
-      </w:r>
-      <w:r>
-        <w:rPr>
-          <w:rFonts w:cs="B Nazanin"/>
-          <w:sz w:val="28"/>
-          <w:szCs w:val="28"/>
-          <w:rtl/>
-          <w:lang w:bidi="fa-IR"/>
-        </w:rPr>
-        <w:t>و این شاخص مهمترین شاخص در سیستم است</w:t>
-      </w:r>
-      <w:r>
-        <w:rPr>
-          <w:rFonts w:cs="B Nazanin"/>
-          <w:sz w:val="28"/>
-          <w:szCs w:val="28"/>
-          <w:rtl/>
-          <w:lang w:bidi="fa-IR"/>
-        </w:rPr>
-        <w:t>.</w:t>
+        <w:t xml:space="preserve"> : در این سرویس باید احراز هویت از امنیت و اطمینان خاطر خوبی برخوردار باشد. و این شاخص مهمترین شاخص در سیستم است.</w:t>
       </w:r>
     </w:p>
     <w:p>
@@ -4261,27 +2702,7 @@
           <w:rtl/>
           <w:lang w:bidi="fa-IR"/>
         </w:rPr>
-        <w:t xml:space="preserve"> : </w:t>
-      </w:r>
-      <w:r>
-        <w:rPr>
-          <w:rFonts w:cs="B Nazanin"/>
-          <w:sz w:val="28"/>
-          <w:szCs w:val="28"/>
-          <w:rtl/>
-          <w:lang w:bidi="fa-IR"/>
-        </w:rPr>
-        <w:t>در سیستم باید کنترل کنیم که کاربران نتوانند بیشتر از تعداد مجاز برای هر وعده غذا رزور کنند</w:t>
-      </w:r>
-      <w:r>
-        <w:rPr>
-          <w:rFonts w:cs="B Nazanin"/>
-          <w:sz w:val="28"/>
-          <w:szCs w:val="28"/>
-          <w:rtl/>
-          <w:lang w:bidi="fa-IR"/>
-        </w:rPr>
-        <w:t>.</w:t>
+        <w:t xml:space="preserve"> : در سیستم باید کنترل کنیم که کاربران نتوانند بیشتر از تعداد مجاز برای هر وعده غذا رزور کنند.</w:t>
       </w:r>
     </w:p>
     <w:p>
@@ -4324,117 +2745,7 @@
           <w:rtl/>
           <w:lang w:bidi="fa-IR"/>
         </w:rPr>
-        <w:t xml:space="preserve"> : </w:t>
-      </w:r>
-      <w:r>
-        <w:rPr>
-          <w:rFonts w:cs="B Nazanin"/>
-          <w:sz w:val="28"/>
-          <w:szCs w:val="28"/>
-          <w:rtl/>
-          <w:lang w:bidi="fa-IR"/>
-        </w:rPr>
-        <w:t>از مهم ترین نیازمندی های این سیستم قابل اطمینان بودن آن است</w:t>
-      </w:r>
-      <w:r>
-        <w:rPr>
-          <w:rFonts w:cs="B Nazanin"/>
-          <w:sz w:val="28"/>
-          <w:szCs w:val="28"/>
-          <w:rtl/>
-          <w:lang w:bidi="fa-IR"/>
-        </w:rPr>
-        <w:t xml:space="preserve">. </w:t>
-      </w:r>
-      <w:r>
-        <w:rPr>
-          <w:rFonts w:cs="B Nazanin"/>
-          <w:sz w:val="28"/>
-          <w:szCs w:val="28"/>
-          <w:rtl/>
-          <w:lang w:bidi="fa-IR"/>
-        </w:rPr>
-        <w:t>به این معنا که در خواست های دانشجویان برای رزرو غذا به درستی ثبت سیستم گردد</w:t>
-      </w:r>
-      <w:r>
-        <w:rPr>
-          <w:rFonts w:cs="B Nazanin"/>
-          <w:sz w:val="28"/>
-          <w:szCs w:val="28"/>
-          <w:rtl/>
-          <w:lang w:bidi="fa-IR"/>
-        </w:rPr>
-        <w:t xml:space="preserve">. </w:t>
-      </w:r>
-      <w:r>
-        <w:rPr>
-          <w:rFonts w:cs="B Nazanin"/>
-          <w:sz w:val="28"/>
-          <w:szCs w:val="28"/>
-          <w:rtl/>
-          <w:lang w:bidi="fa-IR"/>
-        </w:rPr>
-        <w:t>تا دانشجویان هنگام دریافت غذا به مشکل برنخورند</w:t>
-      </w:r>
-      <w:r>
-        <w:rPr>
-          <w:rFonts w:cs="B Nazanin"/>
-          <w:sz w:val="28"/>
-          <w:szCs w:val="28"/>
-          <w:rtl/>
-          <w:lang w:bidi="fa-IR"/>
-        </w:rPr>
-        <w:t xml:space="preserve">. </w:t>
-      </w:r>
-      <w:r>
-        <w:rPr>
-          <w:rFonts w:cs="B Nazanin"/>
-          <w:sz w:val="28"/>
-          <w:szCs w:val="28"/>
-          <w:rtl/>
-          <w:lang w:bidi="fa-IR"/>
-        </w:rPr>
-        <w:t>از طرفی با ثبت نادرست درخواست ها امکان هدر رفت منابع غذ</w:t>
-      </w:r>
-      <w:r>
-        <w:rPr>
-          <w:rFonts w:cs="B Nazanin"/>
-          <w:sz w:val="28"/>
-          <w:szCs w:val="28"/>
-          <w:rtl/>
-          <w:lang w:bidi="fa-IR"/>
-        </w:rPr>
-        <w:t>ایی وجود دارد</w:t>
-      </w:r>
-      <w:r>
-        <w:rPr>
-          <w:rFonts w:cs="B Nazanin"/>
-          <w:sz w:val="28"/>
-          <w:szCs w:val="28"/>
-          <w:rtl/>
-          <w:lang w:bidi="fa-IR"/>
-        </w:rPr>
-        <w:t xml:space="preserve">. </w:t>
-      </w:r>
-      <w:r>
-        <w:rPr>
-          <w:rFonts w:cs="B Nazanin"/>
-          <w:sz w:val="28"/>
-          <w:szCs w:val="28"/>
-          <w:rtl/>
-          <w:lang w:bidi="fa-IR"/>
-        </w:rPr>
-        <w:t>بنابراین قابل اطمینان بودن سیستم میتواند موجب صرفه جویی منابع زمان و مواد غذایی شود</w:t>
-      </w:r>
-      <w:r>
-        <w:rPr>
-          <w:rFonts w:cs="B Nazanin"/>
-          <w:sz w:val="28"/>
-          <w:szCs w:val="28"/>
-          <w:rtl/>
-          <w:lang w:bidi="fa-IR"/>
-        </w:rPr>
-        <w:t>.</w:t>
+        <w:t xml:space="preserve"> : از مهم ترین نیازمندی های این سیستم قابل اطمینان بودن آن است. به این معنا که در خواست های دانشجویان برای رزرو غذا به درستی ثبت سیستم گردد. تا دانشجویان هنگام دریافت غذا به مشکل برنخورند. از طرفی با ثبت نادرست درخواست ها امکان هدر رفت منابع غذایی وجود دارد. بنابراین قابل اطمینان بودن سیستم میتواند موجب صرفه جویی منابع زمان و مواد غذایی شود.</w:t>
       </w:r>
     </w:p>
     <w:p>
@@ -5406,8 +3717,8 @@
 </file>
 
 <file path=word/numbering.xml><?xml version="1.0" encoding="utf-8"?>
-<w:numbering xmlns:wpc="http://schemas.microsoft.com/office/word/2010/wordprocessingCanvas" xmlns:cx="http://schemas.microsoft.com/office/drawing/2014/chartex" xmlns:cx1="http://schemas.microsoft.com/office/drawing/2015/9/8/chartex" xmlns:mc="http://schemas.openxmlformats.org/markup-compatibility/2006" xmlns:o="urn:schemas-microsoft-com:office:office" xmlns:r="http://schemas.openxmlformats.org/officeDocument/2006/relationships" xmlns:m="http://schemas.openxmlformats.org/officeDocument/2006/math" xmlns:v="urn:schemas-microsoft-com:vml" xmlns:wp14="http://schemas.microsoft.com/office/word/2010/wordprocessingDrawing" xmlns:wp="http://schemas.openxmlformats.org/drawingml/2006/wordprocessingDrawing" xmlns:w10="urn:schemas-microsoft-com:office:word" xmlns:w="http://schemas.openxmlformats.org/wordprocessingml/2006/main" xmlns:w14="http://schemas.microsoft.com/office/word/2010/wordml" xmlns:w15="http://schemas.microsoft.com/office/word/2012/wordml" xmlns:w16se="http://schemas.microsoft.com/office/word/2015/wordml/symex" xmlns:wpg="http://schemas.microsoft.com/office/word/2010/wordprocessingGroup" xmlns:wpi="http://schemas.microsoft.com/office/word/2010/wordprocessingInk" xmlns:wne="http://schemas.microsoft.com/office/word/2006/wordml" xmlns:wps="http://schemas.microsoft.com/office/word/2010/wordprocessingShape" mc:Ignorable="w14 w15 w16se wp14">
-  <w:abstractNum w:abstractNumId="0" w15:restartNumberingAfterBreak="0">
+<w:numbering xmlns:wpc="http://schemas.microsoft.com/office/word/2010/wordprocessingCanvas" xmlns:mc="http://schemas.openxmlformats.org/markup-compatibility/2006" xmlns:o="urn:schemas-microsoft-com:office:office" xmlns:r="http://schemas.openxmlformats.org/officeDocument/2006/relationships" xmlns:m="http://schemas.openxmlformats.org/officeDocument/2006/math" xmlns:v="urn:schemas-microsoft-com:vml" xmlns:wp14="http://schemas.microsoft.com/office/word/2010/wordprocessingDrawing" xmlns:wp="http://schemas.openxmlformats.org/drawingml/2006/wordprocessingDrawing" xmlns:w10="urn:schemas-microsoft-com:office:word" xmlns:w="http://schemas.openxmlformats.org/wordprocessingml/2006/main" xmlns:w14="http://schemas.microsoft.com/office/word/2010/wordml" xmlns:w15="http://schemas.microsoft.com/office/word/2012/wordml" xmlns:wpg="http://schemas.microsoft.com/office/word/2010/wordprocessingGroup" xmlns:wpi="http://schemas.microsoft.com/office/word/2010/wordprocessingInk" xmlns:wne="http://schemas.microsoft.com/office/word/2006/wordml" xmlns:wps="http://schemas.microsoft.com/office/word/2010/wordprocessingShape" mc:Ignorable="w14 w15 wp14">
+  <w:abstractNum w:abstractNumId="0">
     <w:nsid w:val="0EFC126F"/>
     <w:multiLevelType w:val="multilevel"/>
     <w:tmpl w:val="9FAE558E"/>
@@ -5522,7 +3833,7 @@
       </w:rPr>
     </w:lvl>
   </w:abstractNum>
-  <w:abstractNum w:abstractNumId="1" w15:restartNumberingAfterBreak="0">
+  <w:abstractNum w:abstractNumId="1">
     <w:nsid w:val="21BB2F94"/>
     <w:multiLevelType w:val="multilevel"/>
     <w:tmpl w:val="E6365CC2"/>
@@ -5637,7 +3948,7 @@
       </w:rPr>
     </w:lvl>
   </w:abstractNum>
-  <w:abstractNum w:abstractNumId="2" w15:restartNumberingAfterBreak="0">
+  <w:abstractNum w:abstractNumId="2">
     <w:nsid w:val="39105926"/>
     <w:multiLevelType w:val="multilevel"/>
     <w:tmpl w:val="9BF45F8C"/>
@@ -5751,7 +4062,7 @@
       </w:rPr>
     </w:lvl>
   </w:abstractNum>
-  <w:abstractNum w:abstractNumId="3" w15:restartNumberingAfterBreak="0">
+  <w:abstractNum w:abstractNumId="3">
     <w:nsid w:val="4B791965"/>
     <w:multiLevelType w:val="multilevel"/>
     <w:tmpl w:val="FD94B3EA"/>
@@ -5873,7 +4184,7 @@
       </w:pPr>
     </w:lvl>
   </w:abstractNum>
-  <w:abstractNum w:abstractNumId="4" w15:restartNumberingAfterBreak="0">
+  <w:abstractNum w:abstractNumId="4">
     <w:nsid w:val="527C2628"/>
     <w:multiLevelType w:val="multilevel"/>
     <w:tmpl w:val="1E760A7A"/>
@@ -5988,7 +4299,7 @@
       </w:rPr>
     </w:lvl>
   </w:abstractNum>
-  <w:abstractNum w:abstractNumId="5" w15:restartNumberingAfterBreak="0">
+  <w:abstractNum w:abstractNumId="5">
     <w:nsid w:val="70CE4E4D"/>
     <w:multiLevelType w:val="multilevel"/>
     <w:tmpl w:val="4B961C8A"/>
@@ -6102,7 +4413,7 @@
       </w:rPr>
     </w:lvl>
   </w:abstractNum>
-  <w:abstractNum w:abstractNumId="6" w15:restartNumberingAfterBreak="0">
+  <w:abstractNum w:abstractNumId="6">
     <w:nsid w:val="753A165A"/>
     <w:multiLevelType w:val="multilevel"/>
     <w:tmpl w:val="81DA194C"/>
@@ -6192,7 +4503,7 @@
       </w:pPr>
     </w:lvl>
   </w:abstractNum>
-  <w:abstractNum w:abstractNumId="7" w15:restartNumberingAfterBreak="0">
+  <w:abstractNum w:abstractNumId="7">
     <w:nsid w:val="7EC351CC"/>
     <w:multiLevelType w:val="multilevel"/>
     <w:tmpl w:val="6C44DEF8"/>
@@ -6334,7 +4645,7 @@
 </file>
 
 <file path=word/styles.xml><?xml version="1.0" encoding="utf-8"?>
-<w:styles xmlns:mc="http://schemas.openxmlformats.org/markup-compatibility/2006" xmlns:r="http://schemas.openxmlformats.org/officeDocument/2006/relationships" xmlns:w="http://schemas.openxmlformats.org/wordprocessingml/2006/main" xmlns:w14="http://schemas.microsoft.com/office/word/2010/wordml" xmlns:w15="http://schemas.microsoft.com/office/word/2012/wordml" xmlns:w16se="http://schemas.microsoft.com/office/word/2015/wordml/symex" mc:Ignorable="w14 w15 w16se">
+<w:styles xmlns:mc="http://schemas.openxmlformats.org/markup-compatibility/2006" xmlns:r="http://schemas.openxmlformats.org/officeDocument/2006/relationships" xmlns:w="http://schemas.openxmlformats.org/wordprocessingml/2006/main" xmlns:w14="http://schemas.microsoft.com/office/word/2010/wordml" xmlns:w15="http://schemas.microsoft.com/office/word/2012/wordml" mc:Ignorable="w14 w15">
   <w:docDefaults>
     <w:rPrDefault>
       <w:rPr>
@@ -7544,6 +5855,7 @@
     <w:uiPriority w:val="39"/>
     <w:rsid w:val="00660333"/>
     <w:tblPr>
+      <w:tblInd w:w="0" w:type="dxa"/>
       <w:tblBorders>
         <w:top w:val="single" w:sz="4" w:space="0" w:color="auto"/>
         <w:left w:val="single" w:sz="4" w:space="0" w:color="auto"/>
@@ -7552,6 +5864,12 @@
         <w:insideH w:val="single" w:sz="4" w:space="0" w:color="auto"/>
         <w:insideV w:val="single" w:sz="4" w:space="0" w:color="auto"/>
       </w:tblBorders>
+      <w:tblCellMar>
+        <w:top w:w="0" w:type="dxa"/>
+        <w:left w:w="108" w:type="dxa"/>
+        <w:bottom w:w="0" w:type="dxa"/>
+        <w:right w:w="108" w:type="dxa"/>
+      </w:tblCellMar>
     </w:tblPr>
   </w:style>
 </w:styles>

</xml_diff>